<commit_message>
Updated files and added a .gitignore
</commit_message>
<xml_diff>
--- a/Urban_NaviGator_DBW_Serial_Interfaces.docx
+++ b/Urban_NaviGator_DBW_Serial_Interfaces.docx
@@ -227,13 +227,8 @@
             <w:pPr>
               <w:jc w:val="right"/>
             </w:pPr>
-            <w:proofErr w:type="spellStart"/>
-            <w:r>
-              <w:t>Tx</w:t>
-            </w:r>
-            <w:proofErr w:type="spellEnd"/>
-            <w:r>
-              <w:t>:</w:t>
+            <w:r>
+              <w:t>Tx:</w:t>
             </w:r>
           </w:p>
         </w:tc>
@@ -368,7 +363,11 @@
         <w:fldChar w:fldCharType="separate"/>
       </w:r>
       <w:r>
-        <w:t>DBW Input/Outputs</w:t>
+        <w:rPr>
+          <w:b/>
+          <w:bCs/>
+        </w:rPr>
+        <w:t>Error! Reference source not found.</w:t>
       </w:r>
       <w:r>
         <w:fldChar w:fldCharType="end"/>
@@ -5978,6 +5977,8 @@
     </w:tbl>
     <w:p/>
     <w:p>
+      <w:bookmarkStart w:id="3" w:name="_GoBack"/>
+      <w:bookmarkEnd w:id="3"/>
       <w:r>
         <w:br w:type="page"/>
       </w:r>
@@ -5993,15 +5994,7 @@
     </w:p>
     <w:p>
       <w:r>
-        <w:t xml:space="preserve">Steering angle control is achieved through connecting to the SmartMotor that is attached to the steering column. You will have to go through a </w:t>
-      </w:r>
-      <w:proofErr w:type="spellStart"/>
-      <w:r>
-        <w:t>SEALevel</w:t>
-      </w:r>
-      <w:proofErr w:type="spellEnd"/>
-      <w:r>
-        <w:t xml:space="preserve"> communication converter that turns RS-232 to USB. This will require a driver: (link the driver software).</w:t>
+        <w:t>Steering angle control is achieved through connecting to the SmartMotor that is attached to the steering column. You will have to go through a SEALevel communication converter that turns RS-232 to USB. This will require a driver: (link the driver software).</w:t>
       </w:r>
     </w:p>
     <w:p>
@@ -6250,8 +6243,173 @@
         </w:tabs>
       </w:pPr>
       <w:r>
-        <w:t>Messages:</w:t>
+        <w:t>Commands to send to SmartMotor:</w:t>
       </w:r>
+    </w:p>
+    <w:tbl>
+      <w:tblPr>
+        <w:tblStyle w:val="TableGrid"/>
+        <w:tblW w:w="0" w:type="auto"/>
+        <w:tblInd w:w="0" w:type="dxa"/>
+        <w:tblLook w:val="04A0" w:firstRow="1" w:lastRow="0" w:firstColumn="1" w:lastColumn="0" w:noHBand="0" w:noVBand="1"/>
+      </w:tblPr>
+      <w:tblGrid>
+        <w:gridCol w:w="1435"/>
+        <w:gridCol w:w="8635"/>
+      </w:tblGrid>
+      <w:tr>
+        <w:tc>
+          <w:tcPr>
+            <w:tcW w:w="1435" w:type="dxa"/>
+            <w:shd w:val="clear" w:color="auto" w:fill="D9D9D9" w:themeFill="background1" w:themeFillShade="D9"/>
+          </w:tcPr>
+          <w:p>
+            <w:pPr>
+              <w:tabs>
+                <w:tab w:val="left" w:pos="6072"/>
+              </w:tabs>
+              <w:rPr>
+                <w:sz w:val="24"/>
+                <w:szCs w:val="24"/>
+              </w:rPr>
+            </w:pPr>
+            <w:r>
+              <w:rPr>
+                <w:sz w:val="24"/>
+                <w:szCs w:val="24"/>
+              </w:rPr>
+              <w:t>Command</w:t>
+            </w:r>
+          </w:p>
+        </w:tc>
+        <w:tc>
+          <w:tcPr>
+            <w:tcW w:w="8635" w:type="dxa"/>
+            <w:shd w:val="clear" w:color="auto" w:fill="D9D9D9" w:themeFill="background1" w:themeFillShade="D9"/>
+          </w:tcPr>
+          <w:p>
+            <w:pPr>
+              <w:tabs>
+                <w:tab w:val="left" w:pos="6072"/>
+              </w:tabs>
+              <w:rPr>
+                <w:sz w:val="24"/>
+                <w:szCs w:val="24"/>
+              </w:rPr>
+            </w:pPr>
+            <w:r>
+              <w:rPr>
+                <w:sz w:val="24"/>
+                <w:szCs w:val="24"/>
+              </w:rPr>
+              <w:t>Description</w:t>
+            </w:r>
+          </w:p>
+        </w:tc>
+      </w:tr>
+      <w:tr>
+        <w:tc>
+          <w:tcPr>
+            <w:tcW w:w="1435" w:type="dxa"/>
+          </w:tcPr>
+          <w:p>
+            <w:pPr>
+              <w:tabs>
+                <w:tab w:val="left" w:pos="6072"/>
+              </w:tabs>
+            </w:pPr>
+            <w:r>
+              <w:t>RUN</w:t>
+            </w:r>
+          </w:p>
+        </w:tc>
+        <w:tc>
+          <w:tcPr>
+            <w:tcW w:w="8635" w:type="dxa"/>
+          </w:tcPr>
+          <w:p>
+            <w:pPr>
+              <w:tabs>
+                <w:tab w:val="left" w:pos="6072"/>
+              </w:tabs>
+            </w:pPr>
+            <w:r>
+              <w:t>Command to begin the SmartMotor program. Must be sent if SmartMotor resets.</w:t>
+            </w:r>
+          </w:p>
+        </w:tc>
+      </w:tr>
+      <w:tr>
+        <w:tc>
+          <w:tcPr>
+            <w:tcW w:w="1435" w:type="dxa"/>
+          </w:tcPr>
+          <w:p>
+            <w:pPr>
+              <w:tabs>
+                <w:tab w:val="left" w:pos="6072"/>
+              </w:tabs>
+            </w:pPr>
+            <w:r>
+              <w:t>p=#</w:t>
+            </w:r>
+          </w:p>
+        </w:tc>
+        <w:tc>
+          <w:tcPr>
+            <w:tcW w:w="8635" w:type="dxa"/>
+          </w:tcPr>
+          <w:p>
+            <w:pPr>
+              <w:tabs>
+                <w:tab w:val="left" w:pos="6072"/>
+              </w:tabs>
+            </w:pPr>
+            <w:r>
+              <w:t>Command to request a certain angle from the SmartMotor. The number is in units of encoder counts. The conversion must be known ahead of time to get accurate angles. INCLUDE CONVERSION HERE</w:t>
+            </w:r>
+          </w:p>
+        </w:tc>
+      </w:tr>
+      <w:tr>
+        <w:tc>
+          <w:tcPr>
+            <w:tcW w:w="1435" w:type="dxa"/>
+          </w:tcPr>
+          <w:p>
+            <w:pPr>
+              <w:tabs>
+                <w:tab w:val="left" w:pos="6072"/>
+              </w:tabs>
+            </w:pPr>
+            <w:r>
+              <w:t>f=2</w:t>
+            </w:r>
+          </w:p>
+        </w:tc>
+        <w:tc>
+          <w:tcPr>
+            <w:tcW w:w="8635" w:type="dxa"/>
+          </w:tcPr>
+          <w:p>
+            <w:pPr>
+              <w:tabs>
+                <w:tab w:val="left" w:pos="6072"/>
+              </w:tabs>
+            </w:pPr>
+            <w:r>
+              <w:t>Command to shutdown SmartMotor</w:t>
+            </w:r>
+          </w:p>
+        </w:tc>
+      </w:tr>
+    </w:tbl>
+    <w:p>
+      <w:pPr>
+        <w:tabs>
+          <w:tab w:val="left" w:pos="6072"/>
+        </w:tabs>
+      </w:pPr>
     </w:p>
     <w:p>
       <w:pPr>
@@ -6260,9 +6418,329 @@
         </w:tabs>
       </w:pPr>
       <w:r>
-        <w:t>RUN command to start the SmartMotor code. It should home and then send “GO</w:t>
+        <w:t>Commands sent by SmartMotor:</w:t>
       </w:r>
     </w:p>
+    <w:tbl>
+      <w:tblPr>
+        <w:tblStyle w:val="TableGrid"/>
+        <w:tblW w:w="0" w:type="auto"/>
+        <w:tblInd w:w="0" w:type="dxa"/>
+        <w:tblLook w:val="04A0" w:firstRow="1" w:lastRow="0" w:firstColumn="1" w:lastColumn="0" w:noHBand="0" w:noVBand="1"/>
+      </w:tblPr>
+      <w:tblGrid>
+        <w:gridCol w:w="3685"/>
+        <w:gridCol w:w="6385"/>
+      </w:tblGrid>
+      <w:tr>
+        <w:tc>
+          <w:tcPr>
+            <w:tcW w:w="3685" w:type="dxa"/>
+            <w:shd w:val="clear" w:color="auto" w:fill="D9D9D9" w:themeFill="background1" w:themeFillShade="D9"/>
+          </w:tcPr>
+          <w:p>
+            <w:pPr>
+              <w:tabs>
+                <w:tab w:val="left" w:pos="6072"/>
+              </w:tabs>
+              <w:rPr>
+                <w:sz w:val="24"/>
+              </w:rPr>
+            </w:pPr>
+            <w:r>
+              <w:rPr>
+                <w:sz w:val="24"/>
+              </w:rPr>
+              <w:t>Command</w:t>
+            </w:r>
+          </w:p>
+        </w:tc>
+        <w:tc>
+          <w:tcPr>
+            <w:tcW w:w="6385" w:type="dxa"/>
+            <w:shd w:val="clear" w:color="auto" w:fill="D9D9D9" w:themeFill="background1" w:themeFillShade="D9"/>
+          </w:tcPr>
+          <w:p>
+            <w:pPr>
+              <w:tabs>
+                <w:tab w:val="left" w:pos="6072"/>
+              </w:tabs>
+              <w:rPr>
+                <w:sz w:val="24"/>
+              </w:rPr>
+            </w:pPr>
+            <w:r>
+              <w:rPr>
+                <w:sz w:val="24"/>
+              </w:rPr>
+              <w:t>Description</w:t>
+            </w:r>
+          </w:p>
+        </w:tc>
+      </w:tr>
+      <w:tr>
+        <w:tc>
+          <w:tcPr>
+            <w:tcW w:w="3685" w:type="dxa"/>
+          </w:tcPr>
+          <w:p>
+            <w:pPr>
+              <w:tabs>
+                <w:tab w:val="left" w:pos="6072"/>
+              </w:tabs>
+            </w:pPr>
+            <w:r>
+              <w:t>c=#</w:t>
+            </w:r>
+          </w:p>
+        </w:tc>
+        <w:tc>
+          <w:tcPr>
+            <w:tcW w:w="6385" w:type="dxa"/>
+          </w:tcPr>
+          <w:p>
+            <w:pPr>
+              <w:tabs>
+                <w:tab w:val="left" w:pos="6072"/>
+              </w:tabs>
+            </w:pPr>
+            <w:r>
+              <w:t>Sent periodically to report the current</w:t>
+            </w:r>
+            <w:r>
+              <w:t xml:space="preserve"> encoder count position.</w:t>
+            </w:r>
+          </w:p>
+        </w:tc>
+      </w:tr>
+      <w:tr>
+        <w:tc>
+          <w:tcPr>
+            <w:tcW w:w="3685" w:type="dxa"/>
+          </w:tcPr>
+          <w:p>
+            <w:pPr>
+              <w:tabs>
+                <w:tab w:val="left" w:pos="6072"/>
+              </w:tabs>
+            </w:pPr>
+            <w:r>
+              <w:t>HOMING</w:t>
+            </w:r>
+          </w:p>
+        </w:tc>
+        <w:tc>
+          <w:tcPr>
+            <w:tcW w:w="6385" w:type="dxa"/>
+          </w:tcPr>
+          <w:p>
+            <w:pPr>
+              <w:tabs>
+                <w:tab w:val="left" w:pos="6072"/>
+              </w:tabs>
+            </w:pPr>
+            <w:r>
+              <w:t>Sent after receiving the “RUN” command</w:t>
+            </w:r>
+          </w:p>
+        </w:tc>
+      </w:tr>
+      <w:tr>
+        <w:tc>
+          <w:tcPr>
+            <w:tcW w:w="3685" w:type="dxa"/>
+          </w:tcPr>
+          <w:p>
+            <w:pPr>
+              <w:tabs>
+                <w:tab w:val="left" w:pos="6072"/>
+              </w:tabs>
+            </w:pPr>
+            <w:r>
+              <w:t>HOMING_COMPLETE</w:t>
+            </w:r>
+          </w:p>
+        </w:tc>
+        <w:tc>
+          <w:tcPr>
+            <w:tcW w:w="6385" w:type="dxa"/>
+          </w:tcPr>
+          <w:p>
+            <w:pPr>
+              <w:tabs>
+                <w:tab w:val="left" w:pos="6072"/>
+              </w:tabs>
+            </w:pPr>
+            <w:r>
+              <w:t>Sent after completing the homing process</w:t>
+            </w:r>
+          </w:p>
+        </w:tc>
+      </w:tr>
+      <w:tr>
+        <w:tc>
+          <w:tcPr>
+            <w:tcW w:w="3685" w:type="dxa"/>
+          </w:tcPr>
+          <w:p>
+            <w:pPr>
+              <w:tabs>
+                <w:tab w:val="left" w:pos="6072"/>
+              </w:tabs>
+            </w:pPr>
+            <w:r>
+              <w:t>READY</w:t>
+            </w:r>
+          </w:p>
+        </w:tc>
+        <w:tc>
+          <w:tcPr>
+            <w:tcW w:w="6385" w:type="dxa"/>
+          </w:tcPr>
+          <w:p>
+            <w:pPr>
+              <w:tabs>
+                <w:tab w:val="left" w:pos="6072"/>
+              </w:tabs>
+            </w:pPr>
+            <w:r>
+              <w:t>Sent after homing is complete and signals the program is ready for inputs.</w:t>
+            </w:r>
+          </w:p>
+        </w:tc>
+      </w:tr>
+      <w:tr>
+        <w:tc>
+          <w:tcPr>
+            <w:tcW w:w="3685" w:type="dxa"/>
+          </w:tcPr>
+          <w:p>
+            <w:pPr>
+              <w:tabs>
+                <w:tab w:val="left" w:pos="6072"/>
+              </w:tabs>
+            </w:pPr>
+            <w:r>
+              <w:t>NORMAL_SHUTDOWN</w:t>
+            </w:r>
+          </w:p>
+        </w:tc>
+        <w:tc>
+          <w:tcPr>
+            <w:tcW w:w="6385" w:type="dxa"/>
+          </w:tcPr>
+          <w:p>
+            <w:pPr>
+              <w:tabs>
+                <w:tab w:val="left" w:pos="6072"/>
+              </w:tabs>
+            </w:pPr>
+            <w:r>
+              <w:t>Sent when shutdown command is received, f=2</w:t>
+            </w:r>
+          </w:p>
+        </w:tc>
+      </w:tr>
+      <w:tr>
+        <w:tc>
+          <w:tcPr>
+            <w:tcW w:w="3685" w:type="dxa"/>
+          </w:tcPr>
+          <w:p>
+            <w:pPr>
+              <w:tabs>
+                <w:tab w:val="left" w:pos="6072"/>
+              </w:tabs>
+            </w:pPr>
+            <w:r>
+              <w:t>EMERGENCY_SHUTDOWN</w:t>
+            </w:r>
+          </w:p>
+        </w:tc>
+        <w:tc>
+          <w:tcPr>
+            <w:tcW w:w="6385" w:type="dxa"/>
+          </w:tcPr>
+          <w:p>
+            <w:pPr>
+              <w:tabs>
+                <w:tab w:val="left" w:pos="6072"/>
+              </w:tabs>
+            </w:pPr>
+            <w:r>
+              <w:t>Sent when shutdown is required due to errors/limits</w:t>
+            </w:r>
+          </w:p>
+        </w:tc>
+      </w:tr>
+      <w:tr>
+        <w:tc>
+          <w:tcPr>
+            <w:tcW w:w="3685" w:type="dxa"/>
+          </w:tcPr>
+          <w:p>
+            <w:pPr>
+              <w:tabs>
+                <w:tab w:val="left" w:pos="6072"/>
+              </w:tabs>
+            </w:pPr>
+            <w:r>
+              <w:t>OVER_CURRENT</w:t>
+            </w:r>
+          </w:p>
+        </w:tc>
+        <w:tc>
+          <w:tcPr>
+            <w:tcW w:w="6385" w:type="dxa"/>
+          </w:tcPr>
+          <w:p>
+            <w:pPr>
+              <w:tabs>
+                <w:tab w:val="left" w:pos="6072"/>
+              </w:tabs>
+            </w:pPr>
+            <w:r>
+              <w:t xml:space="preserve">Sent </w:t>
+            </w:r>
+            <w:r>
+              <w:t>if motor exceeds current limit i.e. motor stalled. Motor is shutdown</w:t>
+            </w:r>
+          </w:p>
+        </w:tc>
+      </w:tr>
+      <w:tr>
+        <w:tc>
+          <w:tcPr>
+            <w:tcW w:w="3685" w:type="dxa"/>
+          </w:tcPr>
+          <w:p>
+            <w:pPr>
+              <w:tabs>
+                <w:tab w:val="left" w:pos="6072"/>
+              </w:tabs>
+            </w:pPr>
+            <w:r>
+              <w:t>THERMAL_LIMIT</w:t>
+            </w:r>
+          </w:p>
+        </w:tc>
+        <w:tc>
+          <w:tcPr>
+            <w:tcW w:w="6385" w:type="dxa"/>
+          </w:tcPr>
+          <w:p>
+            <w:pPr>
+              <w:tabs>
+                <w:tab w:val="left" w:pos="6072"/>
+              </w:tabs>
+            </w:pPr>
+            <w:r>
+              <w:t>Sent if motor exceeds thermal limit. Motor is shutdown</w:t>
+            </w:r>
+          </w:p>
+        </w:tc>
+      </w:tr>
+    </w:tbl>
     <w:p>
       <w:pPr>
         <w:tabs>
@@ -6270,7 +6748,10 @@
         </w:tabs>
       </w:pPr>
       <w:r>
-        <w:t>c= commands specific steering angle.</w:t>
+        <w:rPr>
+          <w:sz w:val="20"/>
+        </w:rPr>
+        <w:t>Messages from the SmartMotor will be sent with a carriage return at the end of each message.</w:t>
       </w:r>
     </w:p>
     <w:p>
@@ -6310,30 +6791,11 @@
     </w:p>
     <w:p>
       <w:r>
-        <w:t>Shifting</w:t>
-      </w:r>
-      <w:r>
-        <w:t xml:space="preserve"> angle control is achieved through connecting to the SmartMotor that is attached to the </w:t>
-      </w:r>
-      <w:r>
-        <w:t>shifting mechanism</w:t>
-      </w:r>
-      <w:r>
-        <w:t xml:space="preserve">. You will have to go through a </w:t>
-      </w:r>
-      <w:proofErr w:type="spellStart"/>
-      <w:r>
-        <w:t>SEALevel</w:t>
-      </w:r>
-      <w:proofErr w:type="spellEnd"/>
-      <w:r>
-        <w:t xml:space="preserve"> communication converter that turns RS-232 to USB. This will require a driver: (link the driver software).</w:t>
+        <w:t>Shifting angle control is achieved through connecting to the SmartMotor that is attached to the shifting mechanism. You will have to go through a SEALevel communication converter that turns RS-232 to USB. This will require a driver: (link the driver software).</w:t>
       </w:r>
       <w:r>
         <w:t xml:space="preserve"> </w:t>
       </w:r>
-      <w:bookmarkStart w:id="3" w:name="_GoBack"/>
-      <w:bookmarkEnd w:id="3"/>
     </w:p>
     <w:p>
       <w:pPr>
@@ -6353,7 +6815,6 @@
         <w:t xml:space="preserve">The SmartMotor also has a state machine. The states are initialize, ready. Describe the transition process. </w:t>
       </w:r>
     </w:p>
-    <w:p/>
     <w:p>
       <w:pPr>
         <w:pStyle w:val="Heading2"/>
@@ -7017,7 +7478,7 @@
               </w:tabs>
             </w:pPr>
             <w:r>
-              <w:t>HOMING”</w:t>
+              <w:t>HOMING</w:t>
             </w:r>
           </w:p>
         </w:tc>
@@ -7434,19 +7895,7 @@
               </w:tabs>
             </w:pPr>
             <w:r>
-              <w:t>Sent after request for reverse</w:t>
-            </w:r>
-            <w:r>
-              <w:t xml:space="preserve"> is received </w:t>
-            </w:r>
-            <w:r>
-              <w:t xml:space="preserve">and is </w:t>
-            </w:r>
-            <w:r>
-              <w:t>actuating</w:t>
-            </w:r>
-            <w:r>
-              <w:t xml:space="preserve"> to reverse</w:t>
+              <w:t>Sent after request for reverse is received and is actuating to reverse</w:t>
             </w:r>
           </w:p>
         </w:tc>
@@ -7478,13 +7927,7 @@
               </w:tabs>
             </w:pPr>
             <w:r>
-              <w:t>Sent after request for neutral</w:t>
-            </w:r>
-            <w:r>
-              <w:t xml:space="preserve"> is received and is actuating</w:t>
-            </w:r>
-            <w:r>
-              <w:t xml:space="preserve"> to neutral</w:t>
+              <w:t>Sent after request for neutral is received and is actuating to neutral</w:t>
             </w:r>
           </w:p>
         </w:tc>
@@ -7516,13 +7959,7 @@
               </w:tabs>
             </w:pPr>
             <w:r>
-              <w:t>Sent after request for drive</w:t>
-            </w:r>
-            <w:r>
-              <w:t xml:space="preserve"> is received and is actuating</w:t>
-            </w:r>
-            <w:r>
-              <w:t xml:space="preserve"> to drive</w:t>
+              <w:t>Sent after request for drive is received and is actuating to drive</w:t>
             </w:r>
           </w:p>
         </w:tc>
@@ -7539,7 +7976,6 @@
               </w:tabs>
             </w:pPr>
             <w:r>
-              <w:lastRenderedPageBreak/>
               <w:t>ACTUATING_REGEN</w:t>
             </w:r>
           </w:p>
@@ -7555,13 +7991,7 @@
               </w:tabs>
             </w:pPr>
             <w:r>
-              <w:t xml:space="preserve">Sent after request for regen is received and is </w:t>
-            </w:r>
-            <w:r>
-              <w:t>actuating</w:t>
-            </w:r>
-            <w:r>
-              <w:t xml:space="preserve"> to regen</w:t>
+              <w:t>Sent after request for regen is received and is actuating to regen</w:t>
             </w:r>
           </w:p>
         </w:tc>
@@ -7578,6 +8008,7 @@
               </w:tabs>
             </w:pPr>
             <w:r>
+              <w:lastRenderedPageBreak/>
               <w:t>UNKNOWN_COMMAND</w:t>
             </w:r>
           </w:p>
@@ -7637,6 +8068,7 @@
       </w:r>
     </w:p>
     <w:sectPr>
+      <w:footerReference w:type="default" r:id="rId7"/>
       <w:pgSz w:w="12240" w:h="15840"/>
       <w:pgMar w:top="1080" w:right="1080" w:bottom="1080" w:left="1080" w:header="720" w:footer="720" w:gutter="0"/>
       <w:cols w:space="720"/>
@@ -7644,6 +8076,112 @@
     </w:sectPr>
   </w:body>
 </w:document>
+</file>
+
+<file path=word/endnotes.xml><?xml version="1.0" encoding="utf-8"?>
+<w:endnotes xmlns:wpc="http://schemas.microsoft.com/office/word/2010/wordprocessingCanvas" xmlns:mc="http://schemas.openxmlformats.org/markup-compatibility/2006" xmlns:o="urn:schemas-microsoft-com:office:office" xmlns:r="http://schemas.openxmlformats.org/officeDocument/2006/relationships" xmlns:m="http://schemas.openxmlformats.org/officeDocument/2006/math" xmlns:v="urn:schemas-microsoft-com:vml" xmlns:wp14="http://schemas.microsoft.com/office/word/2010/wordprocessingDrawing" xmlns:wp="http://schemas.openxmlformats.org/drawingml/2006/wordprocessingDrawing" xmlns:w10="urn:schemas-microsoft-com:office:word" xmlns:w="http://schemas.openxmlformats.org/wordprocessingml/2006/main" xmlns:w14="http://schemas.microsoft.com/office/word/2010/wordml" xmlns:w15="http://schemas.microsoft.com/office/word/2012/wordml" xmlns:wpg="http://schemas.microsoft.com/office/word/2010/wordprocessingGroup" xmlns:wpi="http://schemas.microsoft.com/office/word/2010/wordprocessingInk" xmlns:wne="http://schemas.microsoft.com/office/word/2006/wordml" xmlns:wps="http://schemas.microsoft.com/office/word/2010/wordprocessingShape" mc:Ignorable="w14 w15 wp14">
+  <w:endnote w:type="separator" w:id="-1">
+    <w:p>
+      <w:pPr>
+        <w:spacing w:after="0" w:line="240" w:lineRule="auto"/>
+      </w:pPr>
+      <w:r>
+        <w:separator/>
+      </w:r>
+    </w:p>
+  </w:endnote>
+  <w:endnote w:type="continuationSeparator" w:id="0">
+    <w:p>
+      <w:pPr>
+        <w:spacing w:after="0" w:line="240" w:lineRule="auto"/>
+      </w:pPr>
+      <w:r>
+        <w:continuationSeparator/>
+      </w:r>
+    </w:p>
+  </w:endnote>
+</w:endnotes>
+</file>
+
+<file path=word/footer1.xml><?xml version="1.0" encoding="utf-8"?>
+<w:ftr xmlns:wpc="http://schemas.microsoft.com/office/word/2010/wordprocessingCanvas" xmlns:mc="http://schemas.openxmlformats.org/markup-compatibility/2006" xmlns:o="urn:schemas-microsoft-com:office:office" xmlns:r="http://schemas.openxmlformats.org/officeDocument/2006/relationships" xmlns:m="http://schemas.openxmlformats.org/officeDocument/2006/math" xmlns:v="urn:schemas-microsoft-com:vml" xmlns:wp14="http://schemas.microsoft.com/office/word/2010/wordprocessingDrawing" xmlns:wp="http://schemas.openxmlformats.org/drawingml/2006/wordprocessingDrawing" xmlns:w10="urn:schemas-microsoft-com:office:word" xmlns:w="http://schemas.openxmlformats.org/wordprocessingml/2006/main" xmlns:w14="http://schemas.microsoft.com/office/word/2010/wordml" xmlns:w15="http://schemas.microsoft.com/office/word/2012/wordml" xmlns:wpg="http://schemas.microsoft.com/office/word/2010/wordprocessingGroup" xmlns:wpi="http://schemas.microsoft.com/office/word/2010/wordprocessingInk" xmlns:wne="http://schemas.microsoft.com/office/word/2006/wordml" xmlns:wps="http://schemas.microsoft.com/office/word/2010/wordprocessingShape" mc:Ignorable="w14 w15 wp14">
+  <w:p>
+    <w:pPr>
+      <w:pStyle w:val="Footer"/>
+    </w:pPr>
+    <w:r>
+      <w:t>6/11/18</w:t>
+    </w:r>
+    <w:r>
+      <w:tab/>
+    </w:r>
+    <w:r>
+      <w:tab/>
+    </w:r>
+    <w:sdt>
+      <w:sdtPr>
+        <w:id w:val="-532960929"/>
+        <w:docPartObj>
+          <w:docPartGallery w:val="Page Numbers (Bottom of Page)"/>
+          <w:docPartUnique/>
+        </w:docPartObj>
+      </w:sdtPr>
+      <w:sdtEndPr>
+        <w:rPr>
+          <w:noProof/>
+        </w:rPr>
+      </w:sdtEndPr>
+      <w:sdtContent>
+        <w:r>
+          <w:fldChar w:fldCharType="begin"/>
+        </w:r>
+        <w:r>
+          <w:instrText xml:space="preserve"> PAGE   \* MERGEFORMAT </w:instrText>
+        </w:r>
+        <w:r>
+          <w:fldChar w:fldCharType="separate"/>
+        </w:r>
+        <w:r>
+          <w:rPr>
+            <w:noProof/>
+          </w:rPr>
+          <w:t>5</w:t>
+        </w:r>
+        <w:r>
+          <w:rPr>
+            <w:noProof/>
+          </w:rPr>
+          <w:fldChar w:fldCharType="end"/>
+        </w:r>
+      </w:sdtContent>
+    </w:sdt>
+  </w:p>
+</w:ftr>
+</file>
+
+<file path=word/footnotes.xml><?xml version="1.0" encoding="utf-8"?>
+<w:footnotes xmlns:wpc="http://schemas.microsoft.com/office/word/2010/wordprocessingCanvas" xmlns:mc="http://schemas.openxmlformats.org/markup-compatibility/2006" xmlns:o="urn:schemas-microsoft-com:office:office" xmlns:r="http://schemas.openxmlformats.org/officeDocument/2006/relationships" xmlns:m="http://schemas.openxmlformats.org/officeDocument/2006/math" xmlns:v="urn:schemas-microsoft-com:vml" xmlns:wp14="http://schemas.microsoft.com/office/word/2010/wordprocessingDrawing" xmlns:wp="http://schemas.openxmlformats.org/drawingml/2006/wordprocessingDrawing" xmlns:w10="urn:schemas-microsoft-com:office:word" xmlns:w="http://schemas.openxmlformats.org/wordprocessingml/2006/main" xmlns:w14="http://schemas.microsoft.com/office/word/2010/wordml" xmlns:w15="http://schemas.microsoft.com/office/word/2012/wordml" xmlns:wpg="http://schemas.microsoft.com/office/word/2010/wordprocessingGroup" xmlns:wpi="http://schemas.microsoft.com/office/word/2010/wordprocessingInk" xmlns:wne="http://schemas.microsoft.com/office/word/2006/wordml" xmlns:wps="http://schemas.microsoft.com/office/word/2010/wordprocessingShape" mc:Ignorable="w14 w15 wp14">
+  <w:footnote w:type="separator" w:id="-1">
+    <w:p>
+      <w:pPr>
+        <w:spacing w:after="0" w:line="240" w:lineRule="auto"/>
+      </w:pPr>
+      <w:r>
+        <w:separator/>
+      </w:r>
+    </w:p>
+  </w:footnote>
+  <w:footnote w:type="continuationSeparator" w:id="0">
+    <w:p>
+      <w:pPr>
+        <w:spacing w:after="0" w:line="240" w:lineRule="auto"/>
+      </w:pPr>
+      <w:r>
+        <w:continuationSeparator/>
+      </w:r>
+    </w:p>
+  </w:footnote>
+</w:footnotes>
 </file>
 
 <file path=word/numbering.xml><?xml version="1.0" encoding="utf-8"?>
@@ -8636,6 +9174,50 @@
       <w:szCs w:val="56"/>
     </w:rPr>
   </w:style>
+  <w:style w:type="paragraph" w:styleId="Header">
+    <w:name w:val="header"/>
+    <w:basedOn w:val="Normal"/>
+    <w:link w:val="HeaderChar"/>
+    <w:uiPriority w:val="99"/>
+    <w:unhideWhenUsed/>
+    <w:rsid w:val="00CE0203"/>
+    <w:pPr>
+      <w:tabs>
+        <w:tab w:val="center" w:pos="4680"/>
+        <w:tab w:val="right" w:pos="9360"/>
+      </w:tabs>
+      <w:spacing w:after="0" w:line="240" w:lineRule="auto"/>
+    </w:pPr>
+  </w:style>
+  <w:style w:type="character" w:customStyle="1" w:styleId="HeaderChar">
+    <w:name w:val="Header Char"/>
+    <w:basedOn w:val="DefaultParagraphFont"/>
+    <w:link w:val="Header"/>
+    <w:uiPriority w:val="99"/>
+    <w:rsid w:val="00CE0203"/>
+  </w:style>
+  <w:style w:type="paragraph" w:styleId="Footer">
+    <w:name w:val="footer"/>
+    <w:basedOn w:val="Normal"/>
+    <w:link w:val="FooterChar"/>
+    <w:uiPriority w:val="99"/>
+    <w:unhideWhenUsed/>
+    <w:rsid w:val="00CE0203"/>
+    <w:pPr>
+      <w:tabs>
+        <w:tab w:val="center" w:pos="4680"/>
+        <w:tab w:val="right" w:pos="9360"/>
+      </w:tabs>
+      <w:spacing w:after="0" w:line="240" w:lineRule="auto"/>
+    </w:pPr>
+  </w:style>
+  <w:style w:type="character" w:customStyle="1" w:styleId="FooterChar">
+    <w:name w:val="Footer Char"/>
+    <w:basedOn w:val="DefaultParagraphFont"/>
+    <w:link w:val="Footer"/>
+    <w:uiPriority w:val="99"/>
+    <w:rsid w:val="00CE0203"/>
+  </w:style>
 </w:styles>
 </file>
 

</xml_diff>

<commit_message>
Updated documentation, completed shifter and steering sections
</commit_message>
<xml_diff>
--- a/Urban_NaviGator_DBW_Serial_Interfaces.docx
+++ b/Urban_NaviGator_DBW_Serial_Interfaces.docx
@@ -6,6 +6,8 @@
       <w:pPr>
         <w:pStyle w:val="Title"/>
       </w:pPr>
+      <w:bookmarkStart w:id="0" w:name="_GoBack"/>
+      <w:bookmarkEnd w:id="0"/>
       <w:r>
         <w:t>Urban NaviGator DBW Serial Interface Specification</w:t>
       </w:r>
@@ -35,7 +37,19 @@
       </w:r>
     </w:p>
     <w:p/>
-    <w:p/>
+    <w:p>
+      <w:pPr>
+        <w:pStyle w:val="Heading2"/>
+      </w:pPr>
+      <w:r>
+        <w:t>Revision Changes</w:t>
+      </w:r>
+    </w:p>
+    <w:p>
+      <w:r>
+        <w:t>All DAC values are to be removed from the message</w:t>
+      </w:r>
+    </w:p>
     <w:p/>
     <w:p>
       <w:r>
@@ -46,12 +60,12 @@
       <w:pPr>
         <w:pStyle w:val="Heading2"/>
       </w:pPr>
-      <w:bookmarkStart w:id="0" w:name="_Toc488052014"/>
+      <w:bookmarkStart w:id="1" w:name="_Toc488052014"/>
       <w:r>
         <w:lastRenderedPageBreak/>
         <w:t>Serial Communication Parameters:</w:t>
       </w:r>
-      <w:bookmarkEnd w:id="0"/>
+      <w:bookmarkEnd w:id="1"/>
     </w:p>
     <w:tbl>
       <w:tblPr>
@@ -343,37 +357,15 @@
       <w:pPr>
         <w:pStyle w:val="Heading2"/>
       </w:pPr>
-      <w:bookmarkStart w:id="1" w:name="_Toc488052015"/>
+      <w:bookmarkStart w:id="2" w:name="_Toc488052015"/>
       <w:r>
         <w:t>DBW Board to Tablet:</w:t>
       </w:r>
-      <w:bookmarkEnd w:id="1"/>
+      <w:bookmarkEnd w:id="2"/>
     </w:p>
     <w:p>
       <w:r>
-        <w:t xml:space="preserve">Refer to the </w:t>
-      </w:r>
-      <w:r>
-        <w:fldChar w:fldCharType="begin"/>
-      </w:r>
-      <w:r>
-        <w:instrText xml:space="preserve"> REF _Ref453593579 \h </w:instrText>
-      </w:r>
-      <w:r>
-        <w:fldChar w:fldCharType="separate"/>
-      </w:r>
-      <w:r>
-        <w:rPr>
-          <w:b/>
-          <w:bCs/>
-        </w:rPr>
-        <w:t>Error! Reference source not found.</w:t>
-      </w:r>
-      <w:r>
-        <w:fldChar w:fldCharType="end"/>
-      </w:r>
-      <w:r>
-        <w:t xml:space="preserve"> section for more details about the signals. The analog readings have been splits into two bytes because the converters are 12bit. Brake switch is the physical switch, Brake Lights is the current state of the brake lights. Current braking/throttle effort is send to the Tablet.</w:t>
+        <w:t>The analog readings have been splits into two bytes because the converters are 12bit. Brake switch is the physical switch, Brake Lights is the current state of the brake lights. Current braking/throttle effort is send to the Tablet.</w:t>
       </w:r>
     </w:p>
     <w:tbl>
@@ -4285,12 +4277,12 @@
       <w:pPr>
         <w:pStyle w:val="Heading2"/>
       </w:pPr>
-      <w:bookmarkStart w:id="2" w:name="_Toc488052016"/>
+      <w:bookmarkStart w:id="3" w:name="_Toc488052016"/>
       <w:r>
         <w:lastRenderedPageBreak/>
         <w:t>Tablet to DBW Board</w:t>
       </w:r>
-      <w:bookmarkEnd w:id="2"/>
+      <w:bookmarkEnd w:id="3"/>
     </w:p>
     <w:p/>
     <w:tbl>
@@ -5977,8 +5969,6 @@
     </w:tbl>
     <w:p/>
     <w:p>
-      <w:bookmarkStart w:id="3" w:name="_GoBack"/>
-      <w:bookmarkEnd w:id="3"/>
       <w:r>
         <w:br w:type="page"/>
       </w:r>
@@ -5997,28 +5987,6 @@
         <w:t>Steering angle control is achieved through connecting to the SmartMotor that is attached to the steering column. You will have to go through a SEALevel communication converter that turns RS-232 to USB. This will require a driver: (link the driver software).</w:t>
       </w:r>
     </w:p>
-    <w:p>
-      <w:pPr>
-        <w:tabs>
-          <w:tab w:val="left" w:pos="6072"/>
-        </w:tabs>
-      </w:pPr>
-      <w:r>
-        <w:t xml:space="preserve">The SmartMotor </w:t>
-      </w:r>
-      <w:r>
-        <w:t xml:space="preserve">also has a state machine. The states are initialize, ready. Describe the transition process. </w:t>
-      </w:r>
-    </w:p>
-    <w:p>
-      <w:pPr>
-        <w:pStyle w:val="Heading2"/>
-      </w:pPr>
-      <w:r>
-        <w:t>State Machine</w:t>
-      </w:r>
-    </w:p>
-    <w:p/>
     <w:p>
       <w:pPr>
         <w:pStyle w:val="Heading2"/>
@@ -6366,7 +6334,13 @@
               </w:tabs>
             </w:pPr>
             <w:r>
-              <w:t>Command to request a certain angle from the SmartMotor. The number is in units of encoder counts. The conversion must be known ahead of time to get accurate angles. INCLUDE CONVERSION HERE</w:t>
+              <w:t xml:space="preserve">Command to request a certain angle from the SmartMotor. The number is in units of encoder counts. The conversion must be known ahead of time to get accurate angles. </w:t>
+            </w:r>
+            <w:r>
+              <w:t>155,000 encoder count/max turn</w:t>
+            </w:r>
+            <w:r>
+              <w:t>.</w:t>
             </w:r>
           </w:p>
         </w:tc>
@@ -6755,27 +6729,6 @@
       </w:r>
     </w:p>
     <w:p>
-      <w:pPr>
-        <w:tabs>
-          <w:tab w:val="left" w:pos="6072"/>
-        </w:tabs>
-      </w:pPr>
-    </w:p>
-    <w:p>
-      <w:pPr>
-        <w:tabs>
-          <w:tab w:val="left" w:pos="6072"/>
-        </w:tabs>
-      </w:pPr>
-    </w:p>
-    <w:p>
-      <w:pPr>
-        <w:tabs>
-          <w:tab w:val="left" w:pos="6072"/>
-        </w:tabs>
-      </w:pPr>
-    </w:p>
-    <w:p>
       <w:r>
         <w:br w:type="page"/>
       </w:r>
@@ -6795,24 +6748,6 @@
       </w:r>
       <w:r>
         <w:t xml:space="preserve"> </w:t>
-      </w:r>
-    </w:p>
-    <w:p>
-      <w:pPr>
-        <w:pStyle w:val="Heading2"/>
-      </w:pPr>
-      <w:r>
-        <w:t>State Machine</w:t>
-      </w:r>
-    </w:p>
-    <w:p>
-      <w:pPr>
-        <w:tabs>
-          <w:tab w:val="left" w:pos="6072"/>
-        </w:tabs>
-      </w:pPr>
-      <w:r>
-        <w:t xml:space="preserve">The SmartMotor also has a state machine. The states are initialize, ready. Describe the transition process. </w:t>
       </w:r>
     </w:p>
     <w:p>
@@ -8008,7 +7943,6 @@
               </w:tabs>
             </w:pPr>
             <w:r>
-              <w:lastRenderedPageBreak/>
               <w:t>UNKNOWN_COMMAND</w:t>
             </w:r>
           </w:p>
@@ -8050,25 +7984,8 @@
         </w:tabs>
       </w:pPr>
     </w:p>
-    <w:p>
-      <w:pPr>
-        <w:tabs>
-          <w:tab w:val="left" w:pos="6072"/>
-        </w:tabs>
-      </w:pPr>
-    </w:p>
-    <w:p>
-      <w:pPr>
-        <w:tabs>
-          <w:tab w:val="left" w:pos="6072"/>
-        </w:tabs>
-      </w:pPr>
-      <w:r>
-        <w:tab/>
-      </w:r>
-    </w:p>
     <w:sectPr>
-      <w:footerReference w:type="default" r:id="rId7"/>
+      <w:footerReference w:type="default" r:id="rId8"/>
       <w:pgSz w:w="12240" w:h="15840"/>
       <w:pgMar w:top="1080" w:right="1080" w:bottom="1080" w:left="1080" w:header="720" w:footer="720" w:gutter="0"/>
       <w:cols w:space="720"/>
@@ -8110,7 +8027,10 @@
       <w:pStyle w:val="Footer"/>
     </w:pPr>
     <w:r>
-      <w:t>6/11/18</w:t>
+      <w:t>6/12</w:t>
+    </w:r>
+    <w:r>
+      <w:t>/18</w:t>
     </w:r>
     <w:r>
       <w:tab/>
@@ -8145,7 +8065,7 @@
           <w:rPr>
             <w:noProof/>
           </w:rPr>
-          <w:t>5</w:t>
+          <w:t>1</w:t>
         </w:r>
         <w:r>
           <w:rPr>
@@ -9480,4 +9400,16 @@
     </a:ext>
   </a:extLst>
 </a:theme>
+</file>
+
+<file path=customXml/item1.xml><?xml version="1.0" encoding="utf-8"?>
+<b:Sources xmlns:b="http://schemas.openxmlformats.org/officeDocument/2006/bibliography" xmlns="http://schemas.openxmlformats.org/officeDocument/2006/bibliography" SelectedStyle="\IEEE2006OfficeOnline.xsl" StyleName="IEEE" Version="2006"/>
+</file>
+
+<file path=customXml/itemProps1.xml><?xml version="1.0" encoding="utf-8"?>
+<ds:datastoreItem xmlns:ds="http://schemas.openxmlformats.org/officeDocument/2006/customXml" ds:itemID="{DDA380A5-B1EB-42BA-B784-B2C00D46D0B1}">
+  <ds:schemaRefs>
+    <ds:schemaRef ds:uri="http://schemas.openxmlformats.org/officeDocument/2006/bibliography"/>
+  </ds:schemaRefs>
+</ds:datastoreItem>
 </file>
</xml_diff>

<commit_message>
Updated DBW communication documentation.
</commit_message>
<xml_diff>
--- a/Urban_NaviGator_DBW_Serial_Interfaces.docx
+++ b/Urban_NaviGator_DBW_Serial_Interfaces.docx
@@ -12,43 +12,844 @@
     </w:p>
     <w:p>
       <w:r>
-        <w:t>This document describes all the serial message structure used to perform drive-by-wire operation on the Urban NaviGator.</w:t>
+        <w:t>This document describes all the serial message structure used to perform drive-by-wire o</w:t>
+      </w:r>
+      <w:r>
+        <w:t xml:space="preserve">peration on the Urban NaviGator using the Apollo interface. The DBW device messages are different </w:t>
+      </w:r>
+      <w:r>
+        <w:t>when</w:t>
+      </w:r>
+      <w:r>
+        <w:t xml:space="preserve"> using the old Tablet code.</w:t>
       </w:r>
     </w:p>
+    <w:sdt>
+      <w:sdtPr>
+        <w:id w:val="-1196312427"/>
+        <w:docPartObj>
+          <w:docPartGallery w:val="Table of Contents"/>
+          <w:docPartUnique/>
+        </w:docPartObj>
+      </w:sdtPr>
+      <w:sdtEndPr>
+        <w:rPr>
+          <w:rFonts w:asciiTheme="minorHAnsi" w:eastAsiaTheme="minorHAnsi" w:hAnsiTheme="minorHAnsi" w:cstheme="minorBidi"/>
+          <w:b/>
+          <w:bCs/>
+          <w:noProof/>
+          <w:color w:val="auto"/>
+          <w:sz w:val="22"/>
+          <w:szCs w:val="22"/>
+        </w:rPr>
+      </w:sdtEndPr>
+      <w:sdtContent>
+        <w:p>
+          <w:pPr>
+            <w:pStyle w:val="TOCHeading"/>
+            <w:rPr>
+              <w:color w:val="auto"/>
+            </w:rPr>
+          </w:pPr>
+          <w:r>
+            <w:rPr>
+              <w:color w:val="auto"/>
+            </w:rPr>
+            <w:t>Contents</w:t>
+          </w:r>
+        </w:p>
+        <w:p>
+          <w:pPr>
+            <w:pStyle w:val="TOC1"/>
+            <w:tabs>
+              <w:tab w:val="left" w:pos="440"/>
+              <w:tab w:val="right" w:leader="dot" w:pos="10070"/>
+            </w:tabs>
+            <w:rPr>
+              <w:noProof/>
+            </w:rPr>
+          </w:pPr>
+          <w:r>
+            <w:fldChar w:fldCharType="begin"/>
+          </w:r>
+          <w:r>
+            <w:instrText xml:space="preserve"> TOC \o "1-3" \h \z \u </w:instrText>
+          </w:r>
+          <w:r>
+            <w:fldChar w:fldCharType="separate"/>
+          </w:r>
+          <w:hyperlink w:anchor="_Toc516836874" w:history="1">
+            <w:r>
+              <w:rPr>
+                <w:rStyle w:val="Hyperlink"/>
+                <w:noProof/>
+              </w:rPr>
+              <w:t>1</w:t>
+            </w:r>
+            <w:r>
+              <w:rPr>
+                <w:noProof/>
+              </w:rPr>
+              <w:tab/>
+            </w:r>
+            <w:r>
+              <w:rPr>
+                <w:rStyle w:val="Hyperlink"/>
+                <w:noProof/>
+              </w:rPr>
+              <w:t>Hardware Requirements</w:t>
+            </w:r>
+            <w:r>
+              <w:rPr>
+                <w:noProof/>
+                <w:webHidden/>
+              </w:rPr>
+              <w:tab/>
+            </w:r>
+            <w:r>
+              <w:rPr>
+                <w:noProof/>
+                <w:webHidden/>
+              </w:rPr>
+              <w:fldChar w:fldCharType="begin"/>
+            </w:r>
+            <w:r>
+              <w:rPr>
+                <w:noProof/>
+                <w:webHidden/>
+              </w:rPr>
+              <w:instrText xml:space="preserve"> PAGEREF _Toc516836874 \h </w:instrText>
+            </w:r>
+            <w:r>
+              <w:rPr>
+                <w:noProof/>
+                <w:webHidden/>
+              </w:rPr>
+            </w:r>
+            <w:r>
+              <w:rPr>
+                <w:noProof/>
+                <w:webHidden/>
+              </w:rPr>
+              <w:fldChar w:fldCharType="separate"/>
+            </w:r>
+            <w:r>
+              <w:rPr>
+                <w:noProof/>
+                <w:webHidden/>
+              </w:rPr>
+              <w:t>1</w:t>
+            </w:r>
+            <w:r>
+              <w:rPr>
+                <w:noProof/>
+                <w:webHidden/>
+              </w:rPr>
+              <w:fldChar w:fldCharType="end"/>
+            </w:r>
+          </w:hyperlink>
+        </w:p>
+        <w:p>
+          <w:pPr>
+            <w:pStyle w:val="TOC1"/>
+            <w:tabs>
+              <w:tab w:val="left" w:pos="440"/>
+              <w:tab w:val="right" w:leader="dot" w:pos="10070"/>
+            </w:tabs>
+            <w:rPr>
+              <w:noProof/>
+            </w:rPr>
+          </w:pPr>
+          <w:hyperlink w:anchor="_Toc516836875" w:history="1">
+            <w:r>
+              <w:rPr>
+                <w:rStyle w:val="Hyperlink"/>
+                <w:noProof/>
+              </w:rPr>
+              <w:t>2</w:t>
+            </w:r>
+            <w:r>
+              <w:rPr>
+                <w:noProof/>
+              </w:rPr>
+              <w:tab/>
+            </w:r>
+            <w:r>
+              <w:rPr>
+                <w:rStyle w:val="Hyperlink"/>
+                <w:noProof/>
+              </w:rPr>
+              <w:t>Braking and Acceleration Control</w:t>
+            </w:r>
+            <w:r>
+              <w:rPr>
+                <w:noProof/>
+                <w:webHidden/>
+              </w:rPr>
+              <w:tab/>
+            </w:r>
+            <w:r>
+              <w:rPr>
+                <w:noProof/>
+                <w:webHidden/>
+              </w:rPr>
+              <w:fldChar w:fldCharType="begin"/>
+            </w:r>
+            <w:r>
+              <w:rPr>
+                <w:noProof/>
+                <w:webHidden/>
+              </w:rPr>
+              <w:instrText xml:space="preserve"> PAGEREF _Toc516836875 \h </w:instrText>
+            </w:r>
+            <w:r>
+              <w:rPr>
+                <w:noProof/>
+                <w:webHidden/>
+              </w:rPr>
+            </w:r>
+            <w:r>
+              <w:rPr>
+                <w:noProof/>
+                <w:webHidden/>
+              </w:rPr>
+              <w:fldChar w:fldCharType="separate"/>
+            </w:r>
+            <w:r>
+              <w:rPr>
+                <w:noProof/>
+                <w:webHidden/>
+              </w:rPr>
+              <w:t>1</w:t>
+            </w:r>
+            <w:r>
+              <w:rPr>
+                <w:noProof/>
+                <w:webHidden/>
+              </w:rPr>
+              <w:fldChar w:fldCharType="end"/>
+            </w:r>
+          </w:hyperlink>
+          <w:bookmarkStart w:id="0" w:name="_GoBack"/>
+          <w:bookmarkEnd w:id="0"/>
+        </w:p>
+        <w:p>
+          <w:pPr>
+            <w:pStyle w:val="TOC2"/>
+            <w:tabs>
+              <w:tab w:val="left" w:pos="880"/>
+              <w:tab w:val="right" w:leader="dot" w:pos="10070"/>
+            </w:tabs>
+            <w:rPr>
+              <w:noProof/>
+            </w:rPr>
+          </w:pPr>
+          <w:hyperlink w:anchor="_Toc516836876" w:history="1">
+            <w:r>
+              <w:rPr>
+                <w:rStyle w:val="Hyperlink"/>
+                <w:noProof/>
+              </w:rPr>
+              <w:t>2.1</w:t>
+            </w:r>
+            <w:r>
+              <w:rPr>
+                <w:noProof/>
+              </w:rPr>
+              <w:tab/>
+            </w:r>
+            <w:r>
+              <w:rPr>
+                <w:rStyle w:val="Hyperlink"/>
+                <w:noProof/>
+              </w:rPr>
+              <w:t>Serial Communication</w:t>
+            </w:r>
+            <w:r>
+              <w:rPr>
+                <w:noProof/>
+                <w:webHidden/>
+              </w:rPr>
+              <w:tab/>
+            </w:r>
+            <w:r>
+              <w:rPr>
+                <w:noProof/>
+                <w:webHidden/>
+              </w:rPr>
+              <w:fldChar w:fldCharType="begin"/>
+            </w:r>
+            <w:r>
+              <w:rPr>
+                <w:noProof/>
+                <w:webHidden/>
+              </w:rPr>
+              <w:instrText xml:space="preserve"> PAGEREF _Toc516836876 \h </w:instrText>
+            </w:r>
+            <w:r>
+              <w:rPr>
+                <w:noProof/>
+                <w:webHidden/>
+              </w:rPr>
+            </w:r>
+            <w:r>
+              <w:rPr>
+                <w:noProof/>
+                <w:webHidden/>
+              </w:rPr>
+              <w:fldChar w:fldCharType="separate"/>
+            </w:r>
+            <w:r>
+              <w:rPr>
+                <w:noProof/>
+                <w:webHidden/>
+              </w:rPr>
+              <w:t>2</w:t>
+            </w:r>
+            <w:r>
+              <w:rPr>
+                <w:noProof/>
+                <w:webHidden/>
+              </w:rPr>
+              <w:fldChar w:fldCharType="end"/>
+            </w:r>
+          </w:hyperlink>
+        </w:p>
+        <w:p>
+          <w:pPr>
+            <w:pStyle w:val="TOC3"/>
+            <w:tabs>
+              <w:tab w:val="left" w:pos="1320"/>
+              <w:tab w:val="right" w:leader="dot" w:pos="10070"/>
+            </w:tabs>
+            <w:rPr>
+              <w:noProof/>
+            </w:rPr>
+          </w:pPr>
+          <w:hyperlink w:anchor="_Toc516836877" w:history="1">
+            <w:r>
+              <w:rPr>
+                <w:rStyle w:val="Hyperlink"/>
+                <w:noProof/>
+              </w:rPr>
+              <w:t>2.1.1</w:t>
+            </w:r>
+            <w:r>
+              <w:rPr>
+                <w:noProof/>
+              </w:rPr>
+              <w:tab/>
+            </w:r>
+            <w:r>
+              <w:rPr>
+                <w:rStyle w:val="Hyperlink"/>
+                <w:noProof/>
+              </w:rPr>
+              <w:t>DBW Device to Tablet:</w:t>
+            </w:r>
+            <w:r>
+              <w:rPr>
+                <w:noProof/>
+                <w:webHidden/>
+              </w:rPr>
+              <w:tab/>
+            </w:r>
+            <w:r>
+              <w:rPr>
+                <w:noProof/>
+                <w:webHidden/>
+              </w:rPr>
+              <w:fldChar w:fldCharType="begin"/>
+            </w:r>
+            <w:r>
+              <w:rPr>
+                <w:noProof/>
+                <w:webHidden/>
+              </w:rPr>
+              <w:instrText xml:space="preserve"> PAGEREF _Toc516836877 \h </w:instrText>
+            </w:r>
+            <w:r>
+              <w:rPr>
+                <w:noProof/>
+                <w:webHidden/>
+              </w:rPr>
+            </w:r>
+            <w:r>
+              <w:rPr>
+                <w:noProof/>
+                <w:webHidden/>
+              </w:rPr>
+              <w:fldChar w:fldCharType="separate"/>
+            </w:r>
+            <w:r>
+              <w:rPr>
+                <w:noProof/>
+                <w:webHidden/>
+              </w:rPr>
+              <w:t>2</w:t>
+            </w:r>
+            <w:r>
+              <w:rPr>
+                <w:noProof/>
+                <w:webHidden/>
+              </w:rPr>
+              <w:fldChar w:fldCharType="end"/>
+            </w:r>
+          </w:hyperlink>
+        </w:p>
+        <w:p>
+          <w:pPr>
+            <w:pStyle w:val="TOC3"/>
+            <w:tabs>
+              <w:tab w:val="left" w:pos="1320"/>
+              <w:tab w:val="right" w:leader="dot" w:pos="10070"/>
+            </w:tabs>
+            <w:rPr>
+              <w:noProof/>
+            </w:rPr>
+          </w:pPr>
+          <w:hyperlink w:anchor="_Toc516836878" w:history="1">
+            <w:r>
+              <w:rPr>
+                <w:rStyle w:val="Hyperlink"/>
+                <w:noProof/>
+              </w:rPr>
+              <w:t>2.1.2</w:t>
+            </w:r>
+            <w:r>
+              <w:rPr>
+                <w:noProof/>
+              </w:rPr>
+              <w:tab/>
+            </w:r>
+            <w:r>
+              <w:rPr>
+                <w:rStyle w:val="Hyperlink"/>
+                <w:noProof/>
+              </w:rPr>
+              <w:t>Tablet to DBW Device</w:t>
+            </w:r>
+            <w:r>
+              <w:rPr>
+                <w:noProof/>
+                <w:webHidden/>
+              </w:rPr>
+              <w:tab/>
+            </w:r>
+            <w:r>
+              <w:rPr>
+                <w:noProof/>
+                <w:webHidden/>
+              </w:rPr>
+              <w:fldChar w:fldCharType="begin"/>
+            </w:r>
+            <w:r>
+              <w:rPr>
+                <w:noProof/>
+                <w:webHidden/>
+              </w:rPr>
+              <w:instrText xml:space="preserve"> PAGEREF _Toc516836878 \h </w:instrText>
+            </w:r>
+            <w:r>
+              <w:rPr>
+                <w:noProof/>
+                <w:webHidden/>
+              </w:rPr>
+            </w:r>
+            <w:r>
+              <w:rPr>
+                <w:noProof/>
+                <w:webHidden/>
+              </w:rPr>
+              <w:fldChar w:fldCharType="separate"/>
+            </w:r>
+            <w:r>
+              <w:rPr>
+                <w:noProof/>
+                <w:webHidden/>
+              </w:rPr>
+              <w:t>2</w:t>
+            </w:r>
+            <w:r>
+              <w:rPr>
+                <w:noProof/>
+                <w:webHidden/>
+              </w:rPr>
+              <w:fldChar w:fldCharType="end"/>
+            </w:r>
+          </w:hyperlink>
+        </w:p>
+        <w:p>
+          <w:pPr>
+            <w:pStyle w:val="TOC1"/>
+            <w:tabs>
+              <w:tab w:val="left" w:pos="440"/>
+              <w:tab w:val="right" w:leader="dot" w:pos="10070"/>
+            </w:tabs>
+            <w:rPr>
+              <w:noProof/>
+            </w:rPr>
+          </w:pPr>
+          <w:hyperlink w:anchor="_Toc516836879" w:history="1">
+            <w:r>
+              <w:rPr>
+                <w:rStyle w:val="Hyperlink"/>
+                <w:noProof/>
+              </w:rPr>
+              <w:t>3</w:t>
+            </w:r>
+            <w:r>
+              <w:rPr>
+                <w:noProof/>
+              </w:rPr>
+              <w:tab/>
+            </w:r>
+            <w:r>
+              <w:rPr>
+                <w:rStyle w:val="Hyperlink"/>
+                <w:noProof/>
+              </w:rPr>
+              <w:t>Steering Angle Control</w:t>
+            </w:r>
+            <w:r>
+              <w:rPr>
+                <w:noProof/>
+                <w:webHidden/>
+              </w:rPr>
+              <w:tab/>
+            </w:r>
+            <w:r>
+              <w:rPr>
+                <w:noProof/>
+                <w:webHidden/>
+              </w:rPr>
+              <w:fldChar w:fldCharType="begin"/>
+            </w:r>
+            <w:r>
+              <w:rPr>
+                <w:noProof/>
+                <w:webHidden/>
+              </w:rPr>
+              <w:instrText xml:space="preserve"> PAGEREF _Toc516836879 \h </w:instrText>
+            </w:r>
+            <w:r>
+              <w:rPr>
+                <w:noProof/>
+                <w:webHidden/>
+              </w:rPr>
+            </w:r>
+            <w:r>
+              <w:rPr>
+                <w:noProof/>
+                <w:webHidden/>
+              </w:rPr>
+              <w:fldChar w:fldCharType="separate"/>
+            </w:r>
+            <w:r>
+              <w:rPr>
+                <w:noProof/>
+                <w:webHidden/>
+              </w:rPr>
+              <w:t>3</w:t>
+            </w:r>
+            <w:r>
+              <w:rPr>
+                <w:noProof/>
+                <w:webHidden/>
+              </w:rPr>
+              <w:fldChar w:fldCharType="end"/>
+            </w:r>
+          </w:hyperlink>
+        </w:p>
+        <w:p>
+          <w:pPr>
+            <w:pStyle w:val="TOC2"/>
+            <w:tabs>
+              <w:tab w:val="left" w:pos="880"/>
+              <w:tab w:val="right" w:leader="dot" w:pos="10070"/>
+            </w:tabs>
+            <w:rPr>
+              <w:noProof/>
+            </w:rPr>
+          </w:pPr>
+          <w:hyperlink w:anchor="_Toc516836880" w:history="1">
+            <w:r>
+              <w:rPr>
+                <w:rStyle w:val="Hyperlink"/>
+                <w:noProof/>
+              </w:rPr>
+              <w:t>3.1</w:t>
+            </w:r>
+            <w:r>
+              <w:rPr>
+                <w:noProof/>
+              </w:rPr>
+              <w:tab/>
+            </w:r>
+            <w:r>
+              <w:rPr>
+                <w:rStyle w:val="Hyperlink"/>
+                <w:noProof/>
+              </w:rPr>
+              <w:t>Serial Communication</w:t>
+            </w:r>
+            <w:r>
+              <w:rPr>
+                <w:noProof/>
+                <w:webHidden/>
+              </w:rPr>
+              <w:tab/>
+            </w:r>
+            <w:r>
+              <w:rPr>
+                <w:noProof/>
+                <w:webHidden/>
+              </w:rPr>
+              <w:fldChar w:fldCharType="begin"/>
+            </w:r>
+            <w:r>
+              <w:rPr>
+                <w:noProof/>
+                <w:webHidden/>
+              </w:rPr>
+              <w:instrText xml:space="preserve"> PAGEREF _Toc516836880 \h </w:instrText>
+            </w:r>
+            <w:r>
+              <w:rPr>
+                <w:noProof/>
+                <w:webHidden/>
+              </w:rPr>
+            </w:r>
+            <w:r>
+              <w:rPr>
+                <w:noProof/>
+                <w:webHidden/>
+              </w:rPr>
+              <w:fldChar w:fldCharType="separate"/>
+            </w:r>
+            <w:r>
+              <w:rPr>
+                <w:noProof/>
+                <w:webHidden/>
+              </w:rPr>
+              <w:t>3</w:t>
+            </w:r>
+            <w:r>
+              <w:rPr>
+                <w:noProof/>
+                <w:webHidden/>
+              </w:rPr>
+              <w:fldChar w:fldCharType="end"/>
+            </w:r>
+          </w:hyperlink>
+        </w:p>
+        <w:p>
+          <w:pPr>
+            <w:pStyle w:val="TOC1"/>
+            <w:tabs>
+              <w:tab w:val="left" w:pos="440"/>
+              <w:tab w:val="right" w:leader="dot" w:pos="10070"/>
+            </w:tabs>
+            <w:rPr>
+              <w:noProof/>
+            </w:rPr>
+          </w:pPr>
+          <w:hyperlink w:anchor="_Toc516836881" w:history="1">
+            <w:r>
+              <w:rPr>
+                <w:rStyle w:val="Hyperlink"/>
+                <w:noProof/>
+              </w:rPr>
+              <w:t>4</w:t>
+            </w:r>
+            <w:r>
+              <w:rPr>
+                <w:noProof/>
+              </w:rPr>
+              <w:tab/>
+            </w:r>
+            <w:r>
+              <w:rPr>
+                <w:rStyle w:val="Hyperlink"/>
+                <w:noProof/>
+              </w:rPr>
+              <w:t>Shifting Control</w:t>
+            </w:r>
+            <w:r>
+              <w:rPr>
+                <w:noProof/>
+                <w:webHidden/>
+              </w:rPr>
+              <w:tab/>
+            </w:r>
+            <w:r>
+              <w:rPr>
+                <w:noProof/>
+                <w:webHidden/>
+              </w:rPr>
+              <w:fldChar w:fldCharType="begin"/>
+            </w:r>
+            <w:r>
+              <w:rPr>
+                <w:noProof/>
+                <w:webHidden/>
+              </w:rPr>
+              <w:instrText xml:space="preserve"> PAGEREF _Toc516836881 \h </w:instrText>
+            </w:r>
+            <w:r>
+              <w:rPr>
+                <w:noProof/>
+                <w:webHidden/>
+              </w:rPr>
+            </w:r>
+            <w:r>
+              <w:rPr>
+                <w:noProof/>
+                <w:webHidden/>
+              </w:rPr>
+              <w:fldChar w:fldCharType="separate"/>
+            </w:r>
+            <w:r>
+              <w:rPr>
+                <w:noProof/>
+                <w:webHidden/>
+              </w:rPr>
+              <w:t>4</w:t>
+            </w:r>
+            <w:r>
+              <w:rPr>
+                <w:noProof/>
+                <w:webHidden/>
+              </w:rPr>
+              <w:fldChar w:fldCharType="end"/>
+            </w:r>
+          </w:hyperlink>
+        </w:p>
+        <w:p>
+          <w:pPr>
+            <w:pStyle w:val="TOC2"/>
+            <w:tabs>
+              <w:tab w:val="left" w:pos="880"/>
+              <w:tab w:val="right" w:leader="dot" w:pos="10070"/>
+            </w:tabs>
+            <w:rPr>
+              <w:noProof/>
+            </w:rPr>
+          </w:pPr>
+          <w:hyperlink w:anchor="_Toc516836882" w:history="1">
+            <w:r>
+              <w:rPr>
+                <w:rStyle w:val="Hyperlink"/>
+                <w:noProof/>
+              </w:rPr>
+              <w:t>4.1</w:t>
+            </w:r>
+            <w:r>
+              <w:rPr>
+                <w:noProof/>
+              </w:rPr>
+              <w:tab/>
+            </w:r>
+            <w:r>
+              <w:rPr>
+                <w:rStyle w:val="Hyperlink"/>
+                <w:noProof/>
+              </w:rPr>
+              <w:t>Serial Communication</w:t>
+            </w:r>
+            <w:r>
+              <w:rPr>
+                <w:noProof/>
+                <w:webHidden/>
+              </w:rPr>
+              <w:tab/>
+            </w:r>
+            <w:r>
+              <w:rPr>
+                <w:noProof/>
+                <w:webHidden/>
+              </w:rPr>
+              <w:fldChar w:fldCharType="begin"/>
+            </w:r>
+            <w:r>
+              <w:rPr>
+                <w:noProof/>
+                <w:webHidden/>
+              </w:rPr>
+              <w:instrText xml:space="preserve"> PAGEREF _Toc516836882 \h </w:instrText>
+            </w:r>
+            <w:r>
+              <w:rPr>
+                <w:noProof/>
+                <w:webHidden/>
+              </w:rPr>
+            </w:r>
+            <w:r>
+              <w:rPr>
+                <w:noProof/>
+                <w:webHidden/>
+              </w:rPr>
+              <w:fldChar w:fldCharType="separate"/>
+            </w:r>
+            <w:r>
+              <w:rPr>
+                <w:noProof/>
+                <w:webHidden/>
+              </w:rPr>
+              <w:t>4</w:t>
+            </w:r>
+            <w:r>
+              <w:rPr>
+                <w:noProof/>
+                <w:webHidden/>
+              </w:rPr>
+              <w:fldChar w:fldCharType="end"/>
+            </w:r>
+          </w:hyperlink>
+        </w:p>
+        <w:p>
+          <w:r>
+            <w:rPr>
+              <w:b/>
+              <w:bCs/>
+              <w:noProof/>
+            </w:rPr>
+            <w:fldChar w:fldCharType="end"/>
+          </w:r>
+        </w:p>
+      </w:sdtContent>
+    </w:sdt>
+    <w:p>
+      <w:pPr>
+        <w:pStyle w:val="Heading1"/>
+      </w:pPr>
+      <w:bookmarkStart w:id="1" w:name="_Toc516836874"/>
+      <w:r>
+        <w:t>Hardware Requirements</w:t>
+      </w:r>
+      <w:bookmarkEnd w:id="1"/>
+    </w:p>
+    <w:p/>
+    <w:p/>
+    <w:p/>
+    <w:p/>
+    <w:p/>
     <w:p/>
     <w:p>
       <w:pPr>
         <w:pStyle w:val="Heading1"/>
       </w:pPr>
+      <w:bookmarkStart w:id="2" w:name="_Toc516836875"/>
       <w:r>
         <w:t>Braking and Acceleration Control</w:t>
       </w:r>
+      <w:bookmarkEnd w:id="2"/>
     </w:p>
     <w:p>
       <w:r>
         <w:t>You will need to connect to the NI myRIO to control the braking and acceleration effort of the vehicle. The myRIO code has a state structure:</w:t>
       </w:r>
     </w:p>
-    <w:p>
-      <w:r>
-        <w:t>(Picture of myRIO states and transitions)</w:t>
-      </w:r>
-    </w:p>
-    <w:p/>
-    <w:p>
-      <w:pPr>
-        <w:pStyle w:val="Heading2"/>
-      </w:pPr>
-      <w:r>
-        <w:t>Revision Changes</w:t>
-      </w:r>
-    </w:p>
-    <w:p>
-      <w:r>
-        <w:t>All DAC values are to be removed from the message</w:t>
-      </w:r>
-    </w:p>
-    <w:p/>
     <w:p>
       <w:r>
         <w:br w:type="page"/>
@@ -58,12 +859,14 @@
       <w:pPr>
         <w:pStyle w:val="Heading2"/>
       </w:pPr>
-      <w:bookmarkStart w:id="0" w:name="_Toc488052014"/>
+      <w:bookmarkStart w:id="3" w:name="_Toc488052014"/>
+      <w:bookmarkStart w:id="4" w:name="_Toc516836876"/>
       <w:r>
         <w:lastRenderedPageBreak/>
-        <w:t>Serial Communication Parameters:</w:t>
+        <w:t>Serial Communication</w:t>
       </w:r>
-      <w:bookmarkEnd w:id="0"/>
+      <w:bookmarkEnd w:id="3"/>
+      <w:bookmarkEnd w:id="4"/>
     </w:p>
     <w:tbl>
       <w:tblPr>
@@ -324,9 +1127,10 @@
     </w:tbl>
     <w:p>
       <w:pPr>
-        <w:pStyle w:val="Heading2"/>
+        <w:pStyle w:val="Heading3"/>
       </w:pPr>
-      <w:bookmarkStart w:id="1" w:name="_Toc488052015"/>
+      <w:bookmarkStart w:id="5" w:name="_Toc488052015"/>
+      <w:bookmarkStart w:id="6" w:name="_Toc516836877"/>
       <w:r>
         <w:t xml:space="preserve">DBW </w:t>
       </w:r>
@@ -336,7 +1140,8 @@
       <w:r>
         <w:t>to Tablet:</w:t>
       </w:r>
-      <w:bookmarkEnd w:id="1"/>
+      <w:bookmarkEnd w:id="5"/>
+      <w:bookmarkEnd w:id="6"/>
     </w:p>
     <w:p>
       <w:pPr>
@@ -724,7 +1529,14 @@
                 <w:sz w:val="24"/>
                 <w:szCs w:val="24"/>
               </w:rPr>
-              <w:t>Throttle Effort</w:t>
+              <w:t>T</w:t>
+            </w:r>
+            <w:r>
+              <w:rPr>
+                <w:sz w:val="24"/>
+                <w:szCs w:val="24"/>
+              </w:rPr>
+              <w:t>hrottle %</w:t>
             </w:r>
           </w:p>
         </w:tc>
@@ -997,390 +1809,6 @@
                 <w:szCs w:val="24"/>
               </w:rPr>
               <w:t>147</w:t>
-            </w:r>
-          </w:p>
-        </w:tc>
-      </w:tr>
-    </w:tbl>
-    <w:p>
-      <w:pPr>
-        <w:rPr>
-          <w:sz w:val="18"/>
-        </w:rPr>
-      </w:pPr>
-    </w:p>
-    <w:tbl>
-      <w:tblPr>
-        <w:tblStyle w:val="TableGrid"/>
-        <w:tblW w:w="0" w:type="auto"/>
-        <w:jc w:val="center"/>
-        <w:tblInd w:w="0" w:type="dxa"/>
-        <w:tblLook w:val="04A0" w:firstRow="1" w:lastRow="0" w:firstColumn="1" w:lastColumn="0" w:noHBand="0" w:noVBand="1"/>
-      </w:tblPr>
-      <w:tblGrid>
-        <w:gridCol w:w="888"/>
-        <w:gridCol w:w="1756"/>
-        <w:gridCol w:w="2109"/>
-      </w:tblGrid>
-      <w:tr>
-        <w:trPr>
-          <w:trHeight w:val="360"/>
-          <w:jc w:val="center"/>
-        </w:trPr>
-        <w:tc>
-          <w:tcPr>
-            <w:tcW w:w="888" w:type="dxa"/>
-            <w:shd w:val="clear" w:color="auto" w:fill="D9D9D9" w:themeFill="background1" w:themeFillShade="D9"/>
-            <w:vAlign w:val="bottom"/>
-          </w:tcPr>
-          <w:p>
-            <w:pPr>
-              <w:jc w:val="center"/>
-              <w:rPr>
-                <w:sz w:val="24"/>
-                <w:szCs w:val="24"/>
-              </w:rPr>
-            </w:pPr>
-            <w:r>
-              <w:rPr>
-                <w:sz w:val="24"/>
-                <w:szCs w:val="24"/>
-              </w:rPr>
-              <w:t>Value</w:t>
-            </w:r>
-          </w:p>
-        </w:tc>
-        <w:tc>
-          <w:tcPr>
-            <w:tcW w:w="1756" w:type="dxa"/>
-            <w:shd w:val="clear" w:color="auto" w:fill="D9D9D9" w:themeFill="background1" w:themeFillShade="D9"/>
-            <w:vAlign w:val="bottom"/>
-          </w:tcPr>
-          <w:p>
-            <w:pPr>
-              <w:jc w:val="center"/>
-              <w:rPr>
-                <w:sz w:val="24"/>
-                <w:szCs w:val="24"/>
-              </w:rPr>
-            </w:pPr>
-            <w:r>
-              <w:rPr>
-                <w:sz w:val="24"/>
-                <w:szCs w:val="24"/>
-              </w:rPr>
-              <w:t>State</w:t>
-            </w:r>
-          </w:p>
-        </w:tc>
-        <w:tc>
-          <w:tcPr>
-            <w:tcW w:w="2109" w:type="dxa"/>
-            <w:shd w:val="clear" w:color="auto" w:fill="D9D9D9" w:themeFill="background1" w:themeFillShade="D9"/>
-            <w:vAlign w:val="bottom"/>
-          </w:tcPr>
-          <w:p>
-            <w:pPr>
-              <w:jc w:val="center"/>
-              <w:rPr>
-                <w:sz w:val="24"/>
-                <w:szCs w:val="24"/>
-              </w:rPr>
-            </w:pPr>
-            <w:r>
-              <w:rPr>
-                <w:sz w:val="24"/>
-                <w:szCs w:val="24"/>
-              </w:rPr>
-              <w:t>Pause</w:t>
-            </w:r>
-          </w:p>
-        </w:tc>
-      </w:tr>
-      <w:tr>
-        <w:trPr>
-          <w:trHeight w:val="360"/>
-          <w:jc w:val="center"/>
-        </w:trPr>
-        <w:tc>
-          <w:tcPr>
-            <w:tcW w:w="888" w:type="dxa"/>
-            <w:vAlign w:val="bottom"/>
-          </w:tcPr>
-          <w:p>
-            <w:pPr>
-              <w:jc w:val="center"/>
-              <w:rPr>
-                <w:sz w:val="24"/>
-                <w:szCs w:val="24"/>
-              </w:rPr>
-            </w:pPr>
-            <w:r>
-              <w:rPr>
-                <w:sz w:val="24"/>
-                <w:szCs w:val="24"/>
-              </w:rPr>
-              <w:t>32</w:t>
-            </w:r>
-          </w:p>
-        </w:tc>
-        <w:tc>
-          <w:tcPr>
-            <w:tcW w:w="1756" w:type="dxa"/>
-            <w:vAlign w:val="bottom"/>
-          </w:tcPr>
-          <w:p>
-            <w:pPr>
-              <w:jc w:val="center"/>
-              <w:rPr>
-                <w:sz w:val="24"/>
-                <w:szCs w:val="24"/>
-              </w:rPr>
-            </w:pPr>
-            <w:r>
-              <w:rPr>
-                <w:sz w:val="24"/>
-                <w:szCs w:val="24"/>
-              </w:rPr>
-              <w:t>Inactive</w:t>
-            </w:r>
-          </w:p>
-        </w:tc>
-        <w:tc>
-          <w:tcPr>
-            <w:tcW w:w="2109" w:type="dxa"/>
-            <w:vAlign w:val="bottom"/>
-          </w:tcPr>
-          <w:p>
-            <w:pPr>
-              <w:jc w:val="center"/>
-              <w:rPr>
-                <w:sz w:val="24"/>
-                <w:szCs w:val="24"/>
-              </w:rPr>
-            </w:pPr>
-            <w:r>
-              <w:rPr>
-                <w:sz w:val="24"/>
-                <w:szCs w:val="24"/>
-              </w:rPr>
-              <w:t>-</w:t>
-            </w:r>
-          </w:p>
-        </w:tc>
-      </w:tr>
-      <w:tr>
-        <w:trPr>
-          <w:trHeight w:val="360"/>
-          <w:jc w:val="center"/>
-        </w:trPr>
-        <w:tc>
-          <w:tcPr>
-            <w:tcW w:w="888" w:type="dxa"/>
-            <w:vAlign w:val="bottom"/>
-          </w:tcPr>
-          <w:p>
-            <w:pPr>
-              <w:jc w:val="center"/>
-              <w:rPr>
-                <w:sz w:val="24"/>
-                <w:szCs w:val="24"/>
-              </w:rPr>
-            </w:pPr>
-            <w:r>
-              <w:rPr>
-                <w:sz w:val="24"/>
-                <w:szCs w:val="24"/>
-              </w:rPr>
-              <w:t>64</w:t>
-            </w:r>
-          </w:p>
-        </w:tc>
-        <w:tc>
-          <w:tcPr>
-            <w:tcW w:w="1756" w:type="dxa"/>
-            <w:vAlign w:val="bottom"/>
-          </w:tcPr>
-          <w:p>
-            <w:pPr>
-              <w:jc w:val="center"/>
-              <w:rPr>
-                <w:sz w:val="24"/>
-                <w:szCs w:val="24"/>
-              </w:rPr>
-            </w:pPr>
-            <w:r>
-              <w:rPr>
-                <w:sz w:val="24"/>
-                <w:szCs w:val="24"/>
-              </w:rPr>
-              <w:t>Manual-Active</w:t>
-            </w:r>
-          </w:p>
-        </w:tc>
-        <w:tc>
-          <w:tcPr>
-            <w:tcW w:w="2109" w:type="dxa"/>
-            <w:vAlign w:val="bottom"/>
-          </w:tcPr>
-          <w:p>
-            <w:pPr>
-              <w:jc w:val="center"/>
-              <w:rPr>
-                <w:sz w:val="24"/>
-                <w:szCs w:val="24"/>
-              </w:rPr>
-            </w:pPr>
-            <w:r>
-              <w:rPr>
-                <w:sz w:val="24"/>
-                <w:szCs w:val="24"/>
-              </w:rPr>
-              <w:t>No pause in effect</w:t>
-            </w:r>
-          </w:p>
-        </w:tc>
-      </w:tr>
-      <w:tr>
-        <w:trPr>
-          <w:trHeight w:val="360"/>
-          <w:jc w:val="center"/>
-        </w:trPr>
-        <w:tc>
-          <w:tcPr>
-            <w:tcW w:w="888" w:type="dxa"/>
-            <w:vAlign w:val="bottom"/>
-          </w:tcPr>
-          <w:p>
-            <w:pPr>
-              <w:jc w:val="center"/>
-              <w:rPr>
-                <w:sz w:val="24"/>
-                <w:szCs w:val="24"/>
-              </w:rPr>
-            </w:pPr>
-            <w:r>
-              <w:rPr>
-                <w:sz w:val="24"/>
-                <w:szCs w:val="24"/>
-              </w:rPr>
-              <w:t>128</w:t>
-            </w:r>
-          </w:p>
-        </w:tc>
-        <w:tc>
-          <w:tcPr>
-            <w:tcW w:w="1756" w:type="dxa"/>
-            <w:vAlign w:val="bottom"/>
-          </w:tcPr>
-          <w:p>
-            <w:pPr>
-              <w:jc w:val="center"/>
-              <w:rPr>
-                <w:sz w:val="24"/>
-                <w:szCs w:val="24"/>
-              </w:rPr>
-            </w:pPr>
-            <w:r>
-              <w:rPr>
-                <w:sz w:val="24"/>
-                <w:szCs w:val="24"/>
-              </w:rPr>
-              <w:t>Full-Auto</w:t>
-            </w:r>
-          </w:p>
-        </w:tc>
-        <w:tc>
-          <w:tcPr>
-            <w:tcW w:w="2109" w:type="dxa"/>
-            <w:vAlign w:val="bottom"/>
-          </w:tcPr>
-          <w:p>
-            <w:pPr>
-              <w:jc w:val="center"/>
-              <w:rPr>
-                <w:sz w:val="24"/>
-                <w:szCs w:val="24"/>
-              </w:rPr>
-            </w:pPr>
-            <w:r>
-              <w:rPr>
-                <w:sz w:val="24"/>
-                <w:szCs w:val="24"/>
-              </w:rPr>
-              <w:t>Pause is in effect</w:t>
-            </w:r>
-          </w:p>
-        </w:tc>
-      </w:tr>
-      <w:tr>
-        <w:trPr>
-          <w:trHeight w:val="360"/>
-          <w:jc w:val="center"/>
-        </w:trPr>
-        <w:tc>
-          <w:tcPr>
-            <w:tcW w:w="888" w:type="dxa"/>
-            <w:vAlign w:val="bottom"/>
-          </w:tcPr>
-          <w:p>
-            <w:pPr>
-              <w:jc w:val="center"/>
-              <w:rPr>
-                <w:sz w:val="24"/>
-                <w:szCs w:val="24"/>
-              </w:rPr>
-            </w:pPr>
-            <w:r>
-              <w:rPr>
-                <w:sz w:val="24"/>
-                <w:szCs w:val="24"/>
-              </w:rPr>
-              <w:t>255</w:t>
-            </w:r>
-          </w:p>
-        </w:tc>
-        <w:tc>
-          <w:tcPr>
-            <w:tcW w:w="1756" w:type="dxa"/>
-            <w:vAlign w:val="bottom"/>
-          </w:tcPr>
-          <w:p>
-            <w:pPr>
-              <w:jc w:val="center"/>
-              <w:rPr>
-                <w:sz w:val="24"/>
-                <w:szCs w:val="24"/>
-              </w:rPr>
-            </w:pPr>
-            <w:r>
-              <w:rPr>
-                <w:sz w:val="24"/>
-                <w:szCs w:val="24"/>
-              </w:rPr>
-              <w:t>E-stop</w:t>
-            </w:r>
-          </w:p>
-        </w:tc>
-        <w:tc>
-          <w:tcPr>
-            <w:tcW w:w="2109" w:type="dxa"/>
-            <w:vAlign w:val="bottom"/>
-          </w:tcPr>
-          <w:p>
-            <w:pPr>
-              <w:jc w:val="center"/>
-              <w:rPr>
-                <w:sz w:val="24"/>
-                <w:szCs w:val="24"/>
-              </w:rPr>
-            </w:pPr>
-            <w:r>
-              <w:rPr>
-                <w:sz w:val="24"/>
-                <w:szCs w:val="24"/>
-              </w:rPr>
-              <w:t>-</w:t>
             </w:r>
           </w:p>
         </w:tc>
@@ -1659,7 +2087,7 @@
                 <w:sz w:val="24"/>
                 <w:szCs w:val="24"/>
               </w:rPr>
-              <w:t>C:128 IC:64</w:t>
+              <w:t>Ref. Table</w:t>
             </w:r>
           </w:p>
         </w:tc>
@@ -1703,15 +2131,30 @@
     </w:p>
     <w:p>
       <w:pPr>
-        <w:pStyle w:val="Heading2"/>
+        <w:pStyle w:val="Heading3"/>
       </w:pPr>
-      <w:bookmarkStart w:id="2" w:name="_Toc488052016"/>
+      <w:bookmarkStart w:id="7" w:name="_Toc488052016"/>
+      <w:bookmarkStart w:id="8" w:name="_Toc516836878"/>
       <w:r>
-        <w:t>Tablet to DBW Board</w:t>
+        <w:t xml:space="preserve">Tablet to DBW </w:t>
       </w:r>
-      <w:bookmarkEnd w:id="2"/>
+      <w:bookmarkEnd w:id="7"/>
+      <w:r>
+        <w:t>Device</w:t>
+      </w:r>
+      <w:bookmarkEnd w:id="8"/>
     </w:p>
-    <w:p/>
+    <w:p>
+      <w:r>
+        <w:t xml:space="preserve">This message is sent to the DBW device. The DBW device will send a response when it receives this message. It is up to the sender of this message on how to respond to the response </w:t>
+      </w:r>
+      <w:r>
+        <w:t>from the DBW device. You should repeat this exchange</w:t>
+      </w:r>
+      <w:r>
+        <w:t xml:space="preserve"> until the DBW device acknowledges the message.</w:t>
+      </w:r>
+    </w:p>
     <w:tbl>
       <w:tblPr>
         <w:tblStyle w:val="TableGrid"/>
@@ -2575,6 +3018,868 @@
     <w:p/>
     <w:p>
       <w:r>
+        <w:t>The table below shows the values that the message components will take given their state. All states were assigned a non-zero value so that the CRC computation is easier.</w:t>
+      </w:r>
+    </w:p>
+    <w:tbl>
+      <w:tblPr>
+        <w:tblStyle w:val="TableGrid"/>
+        <w:tblW w:w="0" w:type="auto"/>
+        <w:jc w:val="center"/>
+        <w:tblInd w:w="0" w:type="dxa"/>
+        <w:tblLook w:val="04A0" w:firstRow="1" w:lastRow="0" w:firstColumn="1" w:lastColumn="0" w:noHBand="0" w:noVBand="1"/>
+      </w:tblPr>
+      <w:tblGrid>
+        <w:gridCol w:w="836"/>
+        <w:gridCol w:w="1442"/>
+        <w:gridCol w:w="1650"/>
+        <w:gridCol w:w="1339"/>
+        <w:gridCol w:w="1584"/>
+        <w:gridCol w:w="1231"/>
+        <w:gridCol w:w="1988"/>
+      </w:tblGrid>
+      <w:tr>
+        <w:trPr>
+          <w:trHeight w:val="360"/>
+          <w:jc w:val="center"/>
+        </w:trPr>
+        <w:tc>
+          <w:tcPr>
+            <w:tcW w:w="836" w:type="dxa"/>
+            <w:shd w:val="clear" w:color="auto" w:fill="D9D9D9" w:themeFill="background1" w:themeFillShade="D9"/>
+            <w:vAlign w:val="bottom"/>
+          </w:tcPr>
+          <w:p>
+            <w:pPr>
+              <w:jc w:val="center"/>
+              <w:rPr>
+                <w:sz w:val="24"/>
+                <w:szCs w:val="24"/>
+              </w:rPr>
+            </w:pPr>
+            <w:r>
+              <w:rPr>
+                <w:sz w:val="24"/>
+                <w:szCs w:val="24"/>
+              </w:rPr>
+              <w:t>Value</w:t>
+            </w:r>
+          </w:p>
+        </w:tc>
+        <w:tc>
+          <w:tcPr>
+            <w:tcW w:w="1442" w:type="dxa"/>
+            <w:shd w:val="clear" w:color="auto" w:fill="D9D9D9" w:themeFill="background1" w:themeFillShade="D9"/>
+            <w:vAlign w:val="bottom"/>
+          </w:tcPr>
+          <w:p>
+            <w:pPr>
+              <w:jc w:val="center"/>
+              <w:rPr>
+                <w:sz w:val="24"/>
+                <w:szCs w:val="24"/>
+              </w:rPr>
+            </w:pPr>
+            <w:r>
+              <w:rPr>
+                <w:sz w:val="24"/>
+                <w:szCs w:val="24"/>
+              </w:rPr>
+              <w:t>State</w:t>
+            </w:r>
+          </w:p>
+        </w:tc>
+        <w:tc>
+          <w:tcPr>
+            <w:tcW w:w="1650" w:type="dxa"/>
+            <w:shd w:val="clear" w:color="auto" w:fill="D9D9D9" w:themeFill="background1" w:themeFillShade="D9"/>
+            <w:vAlign w:val="bottom"/>
+          </w:tcPr>
+          <w:p>
+            <w:pPr>
+              <w:jc w:val="center"/>
+              <w:rPr>
+                <w:sz w:val="24"/>
+                <w:szCs w:val="24"/>
+              </w:rPr>
+            </w:pPr>
+            <w:r>
+              <w:rPr>
+                <w:sz w:val="24"/>
+                <w:szCs w:val="24"/>
+              </w:rPr>
+              <w:t>Pause</w:t>
+            </w:r>
+          </w:p>
+        </w:tc>
+        <w:tc>
+          <w:tcPr>
+            <w:tcW w:w="1339" w:type="dxa"/>
+            <w:shd w:val="clear" w:color="auto" w:fill="D9D9D9" w:themeFill="background1" w:themeFillShade="D9"/>
+            <w:vAlign w:val="bottom"/>
+          </w:tcPr>
+          <w:p>
+            <w:pPr>
+              <w:jc w:val="center"/>
+              <w:rPr>
+                <w:sz w:val="24"/>
+                <w:szCs w:val="24"/>
+              </w:rPr>
+            </w:pPr>
+            <w:r>
+              <w:rPr>
+                <w:sz w:val="24"/>
+                <w:szCs w:val="24"/>
+              </w:rPr>
+              <w:t>Response</w:t>
+            </w:r>
+          </w:p>
+        </w:tc>
+        <w:tc>
+          <w:tcPr>
+            <w:tcW w:w="1584" w:type="dxa"/>
+            <w:shd w:val="clear" w:color="auto" w:fill="D9D9D9" w:themeFill="background1" w:themeFillShade="D9"/>
+            <w:vAlign w:val="bottom"/>
+          </w:tcPr>
+          <w:p>
+            <w:pPr>
+              <w:jc w:val="center"/>
+              <w:rPr>
+                <w:sz w:val="24"/>
+                <w:szCs w:val="24"/>
+              </w:rPr>
+            </w:pPr>
+            <w:r>
+              <w:rPr>
+                <w:sz w:val="24"/>
+                <w:szCs w:val="24"/>
+              </w:rPr>
+              <w:t>Auto Req.</w:t>
+            </w:r>
+          </w:p>
+        </w:tc>
+        <w:tc>
+          <w:tcPr>
+            <w:tcW w:w="1231" w:type="dxa"/>
+            <w:shd w:val="clear" w:color="auto" w:fill="D9D9D9" w:themeFill="background1" w:themeFillShade="D9"/>
+            <w:vAlign w:val="bottom"/>
+          </w:tcPr>
+          <w:p>
+            <w:pPr>
+              <w:jc w:val="center"/>
+              <w:rPr>
+                <w:sz w:val="24"/>
+                <w:szCs w:val="24"/>
+              </w:rPr>
+            </w:pPr>
+            <w:r>
+              <w:rPr>
+                <w:sz w:val="24"/>
+                <w:szCs w:val="24"/>
+              </w:rPr>
+              <w:t>Blinkers</w:t>
+            </w:r>
+          </w:p>
+        </w:tc>
+        <w:tc>
+          <w:tcPr>
+            <w:tcW w:w="1988" w:type="dxa"/>
+            <w:shd w:val="clear" w:color="auto" w:fill="D9D9D9" w:themeFill="background1" w:themeFillShade="D9"/>
+            <w:vAlign w:val="bottom"/>
+          </w:tcPr>
+          <w:p>
+            <w:pPr>
+              <w:jc w:val="center"/>
+              <w:rPr>
+                <w:sz w:val="24"/>
+                <w:szCs w:val="24"/>
+              </w:rPr>
+            </w:pPr>
+            <w:r>
+              <w:rPr>
+                <w:sz w:val="24"/>
+                <w:szCs w:val="24"/>
+              </w:rPr>
+              <w:t>Pause Cmd.</w:t>
+            </w:r>
+          </w:p>
+        </w:tc>
+      </w:tr>
+      <w:tr>
+        <w:trPr>
+          <w:trHeight w:val="360"/>
+          <w:jc w:val="center"/>
+        </w:trPr>
+        <w:tc>
+          <w:tcPr>
+            <w:tcW w:w="836" w:type="dxa"/>
+            <w:vAlign w:val="bottom"/>
+          </w:tcPr>
+          <w:p>
+            <w:pPr>
+              <w:jc w:val="center"/>
+              <w:rPr>
+                <w:sz w:val="24"/>
+                <w:szCs w:val="24"/>
+              </w:rPr>
+            </w:pPr>
+            <w:r>
+              <w:rPr>
+                <w:sz w:val="24"/>
+                <w:szCs w:val="24"/>
+              </w:rPr>
+              <w:t>32</w:t>
+            </w:r>
+          </w:p>
+        </w:tc>
+        <w:tc>
+          <w:tcPr>
+            <w:tcW w:w="1442" w:type="dxa"/>
+            <w:vAlign w:val="bottom"/>
+          </w:tcPr>
+          <w:p>
+            <w:pPr>
+              <w:jc w:val="center"/>
+              <w:rPr>
+                <w:sz w:val="24"/>
+                <w:szCs w:val="24"/>
+              </w:rPr>
+            </w:pPr>
+            <w:r>
+              <w:rPr>
+                <w:sz w:val="24"/>
+                <w:szCs w:val="24"/>
+              </w:rPr>
+              <w:t>Inactive</w:t>
+            </w:r>
+          </w:p>
+        </w:tc>
+        <w:tc>
+          <w:tcPr>
+            <w:tcW w:w="1650" w:type="dxa"/>
+            <w:vAlign w:val="bottom"/>
+          </w:tcPr>
+          <w:p>
+            <w:pPr>
+              <w:jc w:val="center"/>
+              <w:rPr>
+                <w:sz w:val="24"/>
+                <w:szCs w:val="24"/>
+              </w:rPr>
+            </w:pPr>
+            <w:r>
+              <w:rPr>
+                <w:sz w:val="24"/>
+                <w:szCs w:val="24"/>
+              </w:rPr>
+              <w:t>-</w:t>
+            </w:r>
+          </w:p>
+        </w:tc>
+        <w:tc>
+          <w:tcPr>
+            <w:tcW w:w="1339" w:type="dxa"/>
+            <w:vAlign w:val="bottom"/>
+          </w:tcPr>
+          <w:p>
+            <w:pPr>
+              <w:jc w:val="center"/>
+              <w:rPr>
+                <w:sz w:val="24"/>
+                <w:szCs w:val="24"/>
+              </w:rPr>
+            </w:pPr>
+            <w:r>
+              <w:rPr>
+                <w:sz w:val="24"/>
+                <w:szCs w:val="24"/>
+              </w:rPr>
+              <w:t>-</w:t>
+            </w:r>
+          </w:p>
+        </w:tc>
+        <w:tc>
+          <w:tcPr>
+            <w:tcW w:w="1584" w:type="dxa"/>
+            <w:vAlign w:val="bottom"/>
+          </w:tcPr>
+          <w:p>
+            <w:pPr>
+              <w:jc w:val="center"/>
+              <w:rPr>
+                <w:sz w:val="24"/>
+                <w:szCs w:val="24"/>
+              </w:rPr>
+            </w:pPr>
+            <w:r>
+              <w:rPr>
+                <w:sz w:val="24"/>
+                <w:szCs w:val="24"/>
+              </w:rPr>
+              <w:t>-</w:t>
+            </w:r>
+          </w:p>
+        </w:tc>
+        <w:tc>
+          <w:tcPr>
+            <w:tcW w:w="1231" w:type="dxa"/>
+            <w:vAlign w:val="bottom"/>
+          </w:tcPr>
+          <w:p>
+            <w:pPr>
+              <w:jc w:val="center"/>
+              <w:rPr>
+                <w:sz w:val="24"/>
+                <w:szCs w:val="24"/>
+              </w:rPr>
+            </w:pPr>
+            <w:r>
+              <w:rPr>
+                <w:sz w:val="24"/>
+                <w:szCs w:val="24"/>
+              </w:rPr>
+              <w:t>-</w:t>
+            </w:r>
+          </w:p>
+        </w:tc>
+        <w:tc>
+          <w:tcPr>
+            <w:tcW w:w="1988" w:type="dxa"/>
+            <w:vAlign w:val="bottom"/>
+          </w:tcPr>
+          <w:p>
+            <w:pPr>
+              <w:jc w:val="center"/>
+              <w:rPr>
+                <w:sz w:val="24"/>
+                <w:szCs w:val="24"/>
+              </w:rPr>
+            </w:pPr>
+            <w:r>
+              <w:rPr>
+                <w:sz w:val="24"/>
+                <w:szCs w:val="24"/>
+              </w:rPr>
+              <w:t>-</w:t>
+            </w:r>
+          </w:p>
+        </w:tc>
+      </w:tr>
+      <w:tr>
+        <w:trPr>
+          <w:trHeight w:val="360"/>
+          <w:jc w:val="center"/>
+        </w:trPr>
+        <w:tc>
+          <w:tcPr>
+            <w:tcW w:w="836" w:type="dxa"/>
+            <w:vAlign w:val="bottom"/>
+          </w:tcPr>
+          <w:p>
+            <w:pPr>
+              <w:jc w:val="center"/>
+              <w:rPr>
+                <w:sz w:val="24"/>
+                <w:szCs w:val="24"/>
+              </w:rPr>
+            </w:pPr>
+            <w:r>
+              <w:rPr>
+                <w:sz w:val="24"/>
+                <w:szCs w:val="24"/>
+              </w:rPr>
+              <w:t>64</w:t>
+            </w:r>
+          </w:p>
+        </w:tc>
+        <w:tc>
+          <w:tcPr>
+            <w:tcW w:w="1442" w:type="dxa"/>
+            <w:vAlign w:val="bottom"/>
+          </w:tcPr>
+          <w:p>
+            <w:pPr>
+              <w:jc w:val="center"/>
+              <w:rPr>
+                <w:sz w:val="24"/>
+                <w:szCs w:val="24"/>
+              </w:rPr>
+            </w:pPr>
+            <w:r>
+              <w:rPr>
+                <w:sz w:val="24"/>
+                <w:szCs w:val="24"/>
+              </w:rPr>
+              <w:t>Manual-Active</w:t>
+            </w:r>
+          </w:p>
+        </w:tc>
+        <w:tc>
+          <w:tcPr>
+            <w:tcW w:w="1650" w:type="dxa"/>
+            <w:vAlign w:val="bottom"/>
+          </w:tcPr>
+          <w:p>
+            <w:pPr>
+              <w:jc w:val="center"/>
+              <w:rPr>
+                <w:sz w:val="24"/>
+                <w:szCs w:val="24"/>
+              </w:rPr>
+            </w:pPr>
+            <w:r>
+              <w:rPr>
+                <w:sz w:val="24"/>
+                <w:szCs w:val="24"/>
+              </w:rPr>
+              <w:t>No pause in effect</w:t>
+            </w:r>
+          </w:p>
+        </w:tc>
+        <w:tc>
+          <w:tcPr>
+            <w:tcW w:w="1339" w:type="dxa"/>
+            <w:vAlign w:val="bottom"/>
+          </w:tcPr>
+          <w:p>
+            <w:pPr>
+              <w:jc w:val="center"/>
+              <w:rPr>
+                <w:sz w:val="24"/>
+                <w:szCs w:val="24"/>
+              </w:rPr>
+            </w:pPr>
+            <w:r>
+              <w:rPr>
+                <w:sz w:val="24"/>
+                <w:szCs w:val="24"/>
+              </w:rPr>
+              <w:t>Correct</w:t>
+            </w:r>
+          </w:p>
+          <w:p>
+            <w:pPr>
+              <w:jc w:val="center"/>
+              <w:rPr>
+                <w:sz w:val="24"/>
+                <w:szCs w:val="24"/>
+              </w:rPr>
+            </w:pPr>
+            <w:r>
+              <w:rPr>
+                <w:sz w:val="24"/>
+                <w:szCs w:val="24"/>
+              </w:rPr>
+              <w:t>Message</w:t>
+            </w:r>
+          </w:p>
+        </w:tc>
+        <w:tc>
+          <w:tcPr>
+            <w:tcW w:w="1584" w:type="dxa"/>
+            <w:vAlign w:val="bottom"/>
+          </w:tcPr>
+          <w:p>
+            <w:pPr>
+              <w:jc w:val="center"/>
+              <w:rPr>
+                <w:sz w:val="24"/>
+                <w:szCs w:val="24"/>
+              </w:rPr>
+            </w:pPr>
+            <w:r>
+              <w:rPr>
+                <w:sz w:val="24"/>
+                <w:szCs w:val="24"/>
+              </w:rPr>
+              <w:t>No auto request</w:t>
+            </w:r>
+          </w:p>
+        </w:tc>
+        <w:tc>
+          <w:tcPr>
+            <w:tcW w:w="1231" w:type="dxa"/>
+            <w:vAlign w:val="bottom"/>
+          </w:tcPr>
+          <w:p>
+            <w:pPr>
+              <w:jc w:val="center"/>
+              <w:rPr>
+                <w:sz w:val="24"/>
+                <w:szCs w:val="24"/>
+              </w:rPr>
+            </w:pPr>
+            <w:r>
+              <w:rPr>
+                <w:sz w:val="24"/>
+                <w:szCs w:val="24"/>
+              </w:rPr>
+              <w:t>No blinker</w:t>
+            </w:r>
+          </w:p>
+        </w:tc>
+        <w:tc>
+          <w:tcPr>
+            <w:tcW w:w="1988" w:type="dxa"/>
+            <w:vAlign w:val="bottom"/>
+          </w:tcPr>
+          <w:p>
+            <w:pPr>
+              <w:jc w:val="center"/>
+              <w:rPr>
+                <w:sz w:val="24"/>
+                <w:szCs w:val="24"/>
+              </w:rPr>
+            </w:pPr>
+            <w:r>
+              <w:rPr>
+                <w:sz w:val="24"/>
+                <w:szCs w:val="24"/>
+              </w:rPr>
+              <w:t>Pause not commanded</w:t>
+            </w:r>
+          </w:p>
+        </w:tc>
+      </w:tr>
+      <w:tr>
+        <w:trPr>
+          <w:trHeight w:val="360"/>
+          <w:jc w:val="center"/>
+        </w:trPr>
+        <w:tc>
+          <w:tcPr>
+            <w:tcW w:w="836" w:type="dxa"/>
+            <w:vAlign w:val="bottom"/>
+          </w:tcPr>
+          <w:p>
+            <w:pPr>
+              <w:jc w:val="center"/>
+              <w:rPr>
+                <w:sz w:val="24"/>
+                <w:szCs w:val="24"/>
+              </w:rPr>
+            </w:pPr>
+            <w:r>
+              <w:rPr>
+                <w:sz w:val="24"/>
+                <w:szCs w:val="24"/>
+              </w:rPr>
+              <w:t>128</w:t>
+            </w:r>
+          </w:p>
+        </w:tc>
+        <w:tc>
+          <w:tcPr>
+            <w:tcW w:w="1442" w:type="dxa"/>
+            <w:vAlign w:val="bottom"/>
+          </w:tcPr>
+          <w:p>
+            <w:pPr>
+              <w:jc w:val="center"/>
+              <w:rPr>
+                <w:sz w:val="24"/>
+                <w:szCs w:val="24"/>
+              </w:rPr>
+            </w:pPr>
+            <w:r>
+              <w:rPr>
+                <w:sz w:val="24"/>
+                <w:szCs w:val="24"/>
+              </w:rPr>
+              <w:t>Full-Auto</w:t>
+            </w:r>
+          </w:p>
+        </w:tc>
+        <w:tc>
+          <w:tcPr>
+            <w:tcW w:w="1650" w:type="dxa"/>
+            <w:vAlign w:val="bottom"/>
+          </w:tcPr>
+          <w:p>
+            <w:pPr>
+              <w:jc w:val="center"/>
+              <w:rPr>
+                <w:sz w:val="24"/>
+                <w:szCs w:val="24"/>
+              </w:rPr>
+            </w:pPr>
+            <w:r>
+              <w:rPr>
+                <w:sz w:val="24"/>
+                <w:szCs w:val="24"/>
+              </w:rPr>
+              <w:t>Pause is in effect</w:t>
+            </w:r>
+          </w:p>
+        </w:tc>
+        <w:tc>
+          <w:tcPr>
+            <w:tcW w:w="1339" w:type="dxa"/>
+            <w:vAlign w:val="bottom"/>
+          </w:tcPr>
+          <w:p>
+            <w:pPr>
+              <w:jc w:val="center"/>
+              <w:rPr>
+                <w:sz w:val="24"/>
+                <w:szCs w:val="24"/>
+              </w:rPr>
+            </w:pPr>
+            <w:r>
+              <w:rPr>
+                <w:sz w:val="24"/>
+                <w:szCs w:val="24"/>
+              </w:rPr>
+              <w:t>Incorrect</w:t>
+            </w:r>
+          </w:p>
+          <w:p>
+            <w:pPr>
+              <w:jc w:val="center"/>
+              <w:rPr>
+                <w:sz w:val="24"/>
+                <w:szCs w:val="24"/>
+              </w:rPr>
+            </w:pPr>
+            <w:r>
+              <w:rPr>
+                <w:sz w:val="24"/>
+                <w:szCs w:val="24"/>
+              </w:rPr>
+              <w:t>Message</w:t>
+            </w:r>
+          </w:p>
+        </w:tc>
+        <w:tc>
+          <w:tcPr>
+            <w:tcW w:w="1584" w:type="dxa"/>
+            <w:vAlign w:val="bottom"/>
+          </w:tcPr>
+          <w:p>
+            <w:pPr>
+              <w:jc w:val="center"/>
+              <w:rPr>
+                <w:sz w:val="24"/>
+                <w:szCs w:val="24"/>
+              </w:rPr>
+            </w:pPr>
+            <w:r>
+              <w:rPr>
+                <w:sz w:val="24"/>
+                <w:szCs w:val="24"/>
+              </w:rPr>
+              <w:t>Auto request</w:t>
+            </w:r>
+          </w:p>
+        </w:tc>
+        <w:tc>
+          <w:tcPr>
+            <w:tcW w:w="1231" w:type="dxa"/>
+            <w:vAlign w:val="bottom"/>
+          </w:tcPr>
+          <w:p>
+            <w:pPr>
+              <w:jc w:val="center"/>
+              <w:rPr>
+                <w:sz w:val="24"/>
+                <w:szCs w:val="24"/>
+              </w:rPr>
+            </w:pPr>
+            <w:r>
+              <w:rPr>
+                <w:sz w:val="24"/>
+                <w:szCs w:val="24"/>
+              </w:rPr>
+              <w:t>Yes Blinker</w:t>
+            </w:r>
+          </w:p>
+        </w:tc>
+        <w:tc>
+          <w:tcPr>
+            <w:tcW w:w="1988" w:type="dxa"/>
+            <w:vAlign w:val="bottom"/>
+          </w:tcPr>
+          <w:p>
+            <w:pPr>
+              <w:jc w:val="center"/>
+              <w:rPr>
+                <w:sz w:val="24"/>
+                <w:szCs w:val="24"/>
+              </w:rPr>
+            </w:pPr>
+            <w:r>
+              <w:rPr>
+                <w:sz w:val="24"/>
+                <w:szCs w:val="24"/>
+              </w:rPr>
+              <w:t>Pause Commanded</w:t>
+            </w:r>
+          </w:p>
+        </w:tc>
+      </w:tr>
+      <w:tr>
+        <w:trPr>
+          <w:trHeight w:val="360"/>
+          <w:jc w:val="center"/>
+        </w:trPr>
+        <w:tc>
+          <w:tcPr>
+            <w:tcW w:w="836" w:type="dxa"/>
+            <w:vAlign w:val="bottom"/>
+          </w:tcPr>
+          <w:p>
+            <w:pPr>
+              <w:jc w:val="center"/>
+              <w:rPr>
+                <w:sz w:val="24"/>
+                <w:szCs w:val="24"/>
+              </w:rPr>
+            </w:pPr>
+            <w:r>
+              <w:rPr>
+                <w:sz w:val="24"/>
+                <w:szCs w:val="24"/>
+              </w:rPr>
+              <w:t>255</w:t>
+            </w:r>
+          </w:p>
+        </w:tc>
+        <w:tc>
+          <w:tcPr>
+            <w:tcW w:w="1442" w:type="dxa"/>
+            <w:vAlign w:val="bottom"/>
+          </w:tcPr>
+          <w:p>
+            <w:pPr>
+              <w:jc w:val="center"/>
+              <w:rPr>
+                <w:sz w:val="24"/>
+                <w:szCs w:val="24"/>
+              </w:rPr>
+            </w:pPr>
+            <w:r>
+              <w:rPr>
+                <w:sz w:val="24"/>
+                <w:szCs w:val="24"/>
+              </w:rPr>
+              <w:t>E-stop</w:t>
+            </w:r>
+          </w:p>
+        </w:tc>
+        <w:tc>
+          <w:tcPr>
+            <w:tcW w:w="1650" w:type="dxa"/>
+            <w:vAlign w:val="bottom"/>
+          </w:tcPr>
+          <w:p>
+            <w:pPr>
+              <w:jc w:val="center"/>
+              <w:rPr>
+                <w:sz w:val="24"/>
+                <w:szCs w:val="24"/>
+              </w:rPr>
+            </w:pPr>
+            <w:r>
+              <w:rPr>
+                <w:sz w:val="24"/>
+                <w:szCs w:val="24"/>
+              </w:rPr>
+              <w:t>-</w:t>
+            </w:r>
+          </w:p>
+        </w:tc>
+        <w:tc>
+          <w:tcPr>
+            <w:tcW w:w="1339" w:type="dxa"/>
+            <w:vAlign w:val="bottom"/>
+          </w:tcPr>
+          <w:p>
+            <w:pPr>
+              <w:jc w:val="center"/>
+              <w:rPr>
+                <w:sz w:val="24"/>
+                <w:szCs w:val="24"/>
+              </w:rPr>
+            </w:pPr>
+            <w:r>
+              <w:rPr>
+                <w:sz w:val="24"/>
+                <w:szCs w:val="24"/>
+              </w:rPr>
+              <w:t>-</w:t>
+            </w:r>
+          </w:p>
+        </w:tc>
+        <w:tc>
+          <w:tcPr>
+            <w:tcW w:w="1584" w:type="dxa"/>
+            <w:vAlign w:val="bottom"/>
+          </w:tcPr>
+          <w:p>
+            <w:pPr>
+              <w:jc w:val="center"/>
+              <w:rPr>
+                <w:sz w:val="24"/>
+                <w:szCs w:val="24"/>
+              </w:rPr>
+            </w:pPr>
+            <w:r>
+              <w:rPr>
+                <w:sz w:val="24"/>
+                <w:szCs w:val="24"/>
+              </w:rPr>
+              <w:t>-</w:t>
+            </w:r>
+          </w:p>
+        </w:tc>
+        <w:tc>
+          <w:tcPr>
+            <w:tcW w:w="1231" w:type="dxa"/>
+            <w:vAlign w:val="bottom"/>
+          </w:tcPr>
+          <w:p>
+            <w:pPr>
+              <w:jc w:val="center"/>
+              <w:rPr>
+                <w:sz w:val="24"/>
+                <w:szCs w:val="24"/>
+              </w:rPr>
+            </w:pPr>
+            <w:r>
+              <w:rPr>
+                <w:sz w:val="24"/>
+                <w:szCs w:val="24"/>
+              </w:rPr>
+              <w:t>-</w:t>
+            </w:r>
+          </w:p>
+        </w:tc>
+        <w:tc>
+          <w:tcPr>
+            <w:tcW w:w="1988" w:type="dxa"/>
+            <w:vAlign w:val="bottom"/>
+          </w:tcPr>
+          <w:p>
+            <w:pPr>
+              <w:jc w:val="center"/>
+              <w:rPr>
+                <w:sz w:val="24"/>
+                <w:szCs w:val="24"/>
+              </w:rPr>
+            </w:pPr>
+            <w:r>
+              <w:rPr>
+                <w:sz w:val="24"/>
+                <w:szCs w:val="24"/>
+              </w:rPr>
+              <w:t>-</w:t>
+            </w:r>
+          </w:p>
+        </w:tc>
+      </w:tr>
+    </w:tbl>
+    <w:p>
+      <w:r>
         <w:br w:type="page"/>
       </w:r>
     </w:p>
@@ -2582,10 +3887,12 @@
       <w:pPr>
         <w:pStyle w:val="Heading1"/>
       </w:pPr>
+      <w:bookmarkStart w:id="9" w:name="_Toc516836879"/>
       <w:r>
         <w:lastRenderedPageBreak/>
         <w:t>Steering Angle Control</w:t>
       </w:r>
+      <w:bookmarkEnd w:id="9"/>
     </w:p>
     <w:p>
       <w:r>
@@ -2596,9 +3903,11 @@
       <w:pPr>
         <w:pStyle w:val="Heading2"/>
       </w:pPr>
+      <w:bookmarkStart w:id="10" w:name="_Toc516836880"/>
       <w:r>
         <w:t>Serial Communication</w:t>
       </w:r>
+      <w:bookmarkEnd w:id="10"/>
     </w:p>
     <w:tbl>
       <w:tblPr>
@@ -3312,7 +4621,19 @@
         <w:rPr>
           <w:sz w:val="20"/>
         </w:rPr>
-        <w:t>Messages from the SmartMotor will be sent with a carriage return at the end of each message.</w:t>
+        <w:t xml:space="preserve">Messages from the SmartMotor will be sent with </w:t>
+      </w:r>
+      <w:r>
+        <w:rPr>
+          <w:sz w:val="20"/>
+        </w:rPr>
+        <w:t xml:space="preserve">only </w:t>
+      </w:r>
+      <w:r>
+        <w:rPr>
+          <w:sz w:val="20"/>
+        </w:rPr>
+        <w:t>a carriage return at the end of each message.</w:t>
       </w:r>
     </w:p>
     <w:p>
@@ -3324,10 +4645,12 @@
       <w:pPr>
         <w:pStyle w:val="Heading1"/>
       </w:pPr>
+      <w:bookmarkStart w:id="11" w:name="_Toc516836881"/>
       <w:r>
         <w:lastRenderedPageBreak/>
         <w:t>Shifting Control</w:t>
       </w:r>
+      <w:bookmarkEnd w:id="11"/>
     </w:p>
     <w:p>
       <w:r>
@@ -3341,9 +4664,11 @@
       <w:pPr>
         <w:pStyle w:val="Heading2"/>
       </w:pPr>
+      <w:bookmarkStart w:id="12" w:name="_Toc516836882"/>
       <w:r>
         <w:t>Serial Communication</w:t>
       </w:r>
+      <w:bookmarkEnd w:id="12"/>
     </w:p>
     <w:tbl>
       <w:tblPr>
@@ -3532,12 +4857,7 @@
         </w:tabs>
       </w:pPr>
       <w:r>
-        <w:t xml:space="preserve">Commands to </w:t>
-      </w:r>
-      <w:bookmarkStart w:id="3" w:name="_GoBack"/>
-      <w:bookmarkEnd w:id="3"/>
-      <w:r>
-        <w:t>SmartMotor:</w:t>
+        <w:t>Commands to SmartMotor:</w:t>
       </w:r>
     </w:p>
     <w:tbl>
@@ -4581,7 +5901,19 @@
         <w:rPr>
           <w:sz w:val="20"/>
         </w:rPr>
-        <w:t>Messages from the SmartMotor will be sent with a carriage return at the end of each message.</w:t>
+        <w:t xml:space="preserve">Messages from the SmartMotor will be sent with </w:t>
+      </w:r>
+      <w:r>
+        <w:rPr>
+          <w:sz w:val="20"/>
+        </w:rPr>
+        <w:t xml:space="preserve">only </w:t>
+      </w:r>
+      <w:r>
+        <w:rPr>
+          <w:sz w:val="20"/>
+        </w:rPr>
+        <w:t>a carriage return at the end of each message.</w:t>
       </w:r>
     </w:p>
     <w:p>
@@ -4672,7 +6004,7 @@
           <w:rPr>
             <w:noProof/>
           </w:rPr>
-          <w:t>4</w:t>
+          <w:t>1</w:t>
         </w:r>
         <w:r>
           <w:rPr>
@@ -5300,7 +6632,6 @@
     <w:next w:val="Normal"/>
     <w:link w:val="Heading3Char"/>
     <w:uiPriority w:val="9"/>
-    <w:semiHidden/>
     <w:unhideWhenUsed/>
     <w:qFormat/>
     <w:rsid w:val="00DB3B0C"/>
@@ -5549,7 +6880,6 @@
     <w:basedOn w:val="DefaultParagraphFont"/>
     <w:link w:val="Heading3"/>
     <w:uiPriority w:val="9"/>
-    <w:semiHidden/>
     <w:rsid w:val="00DB3B0C"/>
     <w:rPr>
       <w:rFonts w:asciiTheme="majorHAnsi" w:eastAsiaTheme="majorEastAsia" w:hAnsiTheme="majorHAnsi" w:cstheme="majorBidi"/>
@@ -5744,6 +7074,82 @@
     <w:link w:val="Footer"/>
     <w:uiPriority w:val="99"/>
     <w:rsid w:val="00CE0203"/>
+  </w:style>
+  <w:style w:type="paragraph" w:styleId="TOCHeading">
+    <w:name w:val="TOC Heading"/>
+    <w:basedOn w:val="Heading1"/>
+    <w:next w:val="Normal"/>
+    <w:uiPriority w:val="39"/>
+    <w:unhideWhenUsed/>
+    <w:qFormat/>
+    <w:rsid w:val="00B014D4"/>
+    <w:pPr>
+      <w:numPr>
+        <w:numId w:val="0"/>
+      </w:numPr>
+      <w:pBdr>
+        <w:bottom w:val="none" w:sz="0" w:space="0" w:color="auto"/>
+      </w:pBdr>
+      <w:spacing w:before="240" w:after="0" w:line="259" w:lineRule="auto"/>
+      <w:outlineLvl w:val="9"/>
+    </w:pPr>
+    <w:rPr>
+      <w:b w:val="0"/>
+      <w:bCs w:val="0"/>
+      <w:smallCaps w:val="0"/>
+      <w:color w:val="2E74B5" w:themeColor="accent1" w:themeShade="BF"/>
+      <w:sz w:val="32"/>
+      <w:szCs w:val="32"/>
+    </w:rPr>
+  </w:style>
+  <w:style w:type="paragraph" w:styleId="TOC1">
+    <w:name w:val="toc 1"/>
+    <w:basedOn w:val="Normal"/>
+    <w:next w:val="Normal"/>
+    <w:autoRedefine/>
+    <w:uiPriority w:val="39"/>
+    <w:unhideWhenUsed/>
+    <w:rsid w:val="00B014D4"/>
+    <w:pPr>
+      <w:spacing w:after="100"/>
+    </w:pPr>
+  </w:style>
+  <w:style w:type="paragraph" w:styleId="TOC2">
+    <w:name w:val="toc 2"/>
+    <w:basedOn w:val="Normal"/>
+    <w:next w:val="Normal"/>
+    <w:autoRedefine/>
+    <w:uiPriority w:val="39"/>
+    <w:unhideWhenUsed/>
+    <w:rsid w:val="00B014D4"/>
+    <w:pPr>
+      <w:spacing w:after="100"/>
+      <w:ind w:left="220"/>
+    </w:pPr>
+  </w:style>
+  <w:style w:type="paragraph" w:styleId="TOC3">
+    <w:name w:val="toc 3"/>
+    <w:basedOn w:val="Normal"/>
+    <w:next w:val="Normal"/>
+    <w:autoRedefine/>
+    <w:uiPriority w:val="39"/>
+    <w:unhideWhenUsed/>
+    <w:rsid w:val="00B014D4"/>
+    <w:pPr>
+      <w:spacing w:after="100"/>
+      <w:ind w:left="440"/>
+    </w:pPr>
+  </w:style>
+  <w:style w:type="character" w:styleId="Hyperlink">
+    <w:name w:val="Hyperlink"/>
+    <w:basedOn w:val="DefaultParagraphFont"/>
+    <w:uiPriority w:val="99"/>
+    <w:unhideWhenUsed/>
+    <w:rsid w:val="00B014D4"/>
+    <w:rPr>
+      <w:color w:val="0563C1" w:themeColor="hyperlink"/>
+      <w:u w:val="single"/>
+    </w:rPr>
   </w:style>
 </w:styles>
 </file>
@@ -6014,7 +7420,7 @@
 </file>
 
 <file path=customXml/itemProps1.xml><?xml version="1.0" encoding="utf-8"?>
-<ds:datastoreItem xmlns:ds="http://schemas.openxmlformats.org/officeDocument/2006/customXml" ds:itemID="{3395FCFB-DBB9-47EC-ADC2-CF2DBA6AF420}">
+<ds:datastoreItem xmlns:ds="http://schemas.openxmlformats.org/officeDocument/2006/customXml" ds:itemID="{712E0D9C-DB43-42AF-9B53-2702AC3019EE}">
   <ds:schemaRefs>
     <ds:schemaRef ds:uri="http://schemas.openxmlformats.org/officeDocument/2006/bibliography"/>
   </ds:schemaRefs>

</xml_diff>

<commit_message>
Added legacy serial messaging toggled by using DEFINE USING_OLD_MESSAGING
</commit_message>
<xml_diff>
--- a/Urban_NaviGator_DBW_Serial_Interfaces.docx
+++ b/Urban_NaviGator_DBW_Serial_Interfaces.docx
@@ -26,6 +26,12 @@
     </w:p>
     <w:sdt>
       <w:sdtPr>
+        <w:rPr>
+          <w:rFonts w:asciiTheme="minorHAnsi" w:eastAsiaTheme="minorHAnsi" w:hAnsiTheme="minorHAnsi" w:cstheme="minorBidi"/>
+          <w:color w:val="auto"/>
+          <w:sz w:val="22"/>
+          <w:szCs w:val="22"/>
+        </w:rPr>
         <w:id w:val="-1196312427"/>
         <w:docPartObj>
           <w:docPartGallery w:val="Table of Contents"/>
@@ -34,13 +40,9 @@
       </w:sdtPr>
       <w:sdtEndPr>
         <w:rPr>
-          <w:rFonts w:asciiTheme="minorHAnsi" w:eastAsiaTheme="minorHAnsi" w:hAnsiTheme="minorHAnsi" w:cstheme="minorBidi"/>
           <w:b/>
           <w:bCs/>
           <w:noProof/>
-          <w:color w:val="auto"/>
-          <w:sz w:val="22"/>
-          <w:szCs w:val="22"/>
         </w:rPr>
       </w:sdtEndPr>
       <w:sdtContent>
@@ -230,8 +232,6 @@
               <w:fldChar w:fldCharType="end"/>
             </w:r>
           </w:hyperlink>
-          <w:bookmarkStart w:id="0" w:name="_GoBack"/>
-          <w:bookmarkEnd w:id="0"/>
         </w:p>
         <w:p>
           <w:pPr>
@@ -823,11 +823,11 @@
       <w:pPr>
         <w:pStyle w:val="Heading1"/>
       </w:pPr>
-      <w:bookmarkStart w:id="1" w:name="_Toc516836874"/>
+      <w:bookmarkStart w:id="0" w:name="_Toc516836874"/>
       <w:r>
         <w:t>Hardware Requirements</w:t>
       </w:r>
-      <w:bookmarkEnd w:id="1"/>
+      <w:bookmarkEnd w:id="0"/>
     </w:p>
     <w:p/>
     <w:p/>
@@ -839,11 +839,11 @@
       <w:pPr>
         <w:pStyle w:val="Heading1"/>
       </w:pPr>
-      <w:bookmarkStart w:id="2" w:name="_Toc516836875"/>
+      <w:bookmarkStart w:id="1" w:name="_Toc516836875"/>
       <w:r>
         <w:t>Braking and Acceleration Control</w:t>
       </w:r>
-      <w:bookmarkEnd w:id="2"/>
+      <w:bookmarkEnd w:id="1"/>
     </w:p>
     <w:p>
       <w:r>
@@ -859,14 +859,14 @@
       <w:pPr>
         <w:pStyle w:val="Heading2"/>
       </w:pPr>
-      <w:bookmarkStart w:id="3" w:name="_Toc488052014"/>
-      <w:bookmarkStart w:id="4" w:name="_Toc516836876"/>
+      <w:bookmarkStart w:id="2" w:name="_Toc488052014"/>
+      <w:bookmarkStart w:id="3" w:name="_Toc516836876"/>
       <w:r>
         <w:lastRenderedPageBreak/>
         <w:t>Serial Communication</w:t>
       </w:r>
+      <w:bookmarkEnd w:id="2"/>
       <w:bookmarkEnd w:id="3"/>
-      <w:bookmarkEnd w:id="4"/>
     </w:p>
     <w:tbl>
       <w:tblPr>
@@ -1026,7 +1026,12 @@
               <w:jc w:val="right"/>
             </w:pPr>
             <w:r>
-              <w:t>Tx:</w:t>
+              <w:t>Tx</w:t>
+            </w:r>
+            <w:bookmarkStart w:id="4" w:name="_GoBack"/>
+            <w:bookmarkEnd w:id="4"/>
+            <w:r>
+              <w:t>:</w:t>
             </w:r>
           </w:p>
         </w:tc>
@@ -7420,7 +7425,7 @@
 </file>
 
 <file path=customXml/itemProps1.xml><?xml version="1.0" encoding="utf-8"?>
-<ds:datastoreItem xmlns:ds="http://schemas.openxmlformats.org/officeDocument/2006/customXml" ds:itemID="{712E0D9C-DB43-42AF-9B53-2702AC3019EE}">
+<ds:datastoreItem xmlns:ds="http://schemas.openxmlformats.org/officeDocument/2006/customXml" ds:itemID="{4A7D38F7-DF88-4F3B-BC92-19BE5F281138}">
   <ds:schemaRefs>
     <ds:schemaRef ds:uri="http://schemas.openxmlformats.org/officeDocument/2006/bibliography"/>
   </ds:schemaRefs>

</xml_diff>

<commit_message>
Updated myRIO message structures
</commit_message>
<xml_diff>
--- a/Urban_NaviGator_DBW_Serial_Interfaces.docx
+++ b/Urban_NaviGator_DBW_Serial_Interfaces.docx
@@ -1,6 +1,6 @@
 
 <file path=word/document.xml><?xml version="1.0" encoding="utf-8"?>
-<w:document xmlns:wpc="http://schemas.microsoft.com/office/word/2010/wordprocessingCanvas" xmlns:mc="http://schemas.openxmlformats.org/markup-compatibility/2006" xmlns:o="urn:schemas-microsoft-com:office:office" xmlns:r="http://schemas.openxmlformats.org/officeDocument/2006/relationships" xmlns:m="http://schemas.openxmlformats.org/officeDocument/2006/math" xmlns:v="urn:schemas-microsoft-com:vml" xmlns:wp14="http://schemas.microsoft.com/office/word/2010/wordprocessingDrawing" xmlns:wp="http://schemas.openxmlformats.org/drawingml/2006/wordprocessingDrawing" xmlns:w10="urn:schemas-microsoft-com:office:word" xmlns:w="http://schemas.openxmlformats.org/wordprocessingml/2006/main" xmlns:w14="http://schemas.microsoft.com/office/word/2010/wordml" xmlns:w15="http://schemas.microsoft.com/office/word/2012/wordml" xmlns:wpg="http://schemas.microsoft.com/office/word/2010/wordprocessingGroup" xmlns:wpi="http://schemas.microsoft.com/office/word/2010/wordprocessingInk" xmlns:wne="http://schemas.microsoft.com/office/word/2006/wordml" xmlns:wps="http://schemas.microsoft.com/office/word/2010/wordprocessingShape" mc:Ignorable="w14 w15 wp14">
+<w:document xmlns:wpc="http://schemas.microsoft.com/office/word/2010/wordprocessingCanvas" xmlns:cx="http://schemas.microsoft.com/office/drawing/2014/chartex" xmlns:cx1="http://schemas.microsoft.com/office/drawing/2015/9/8/chartex" xmlns:cx2="http://schemas.microsoft.com/office/drawing/2015/10/21/chartex" xmlns:cx3="http://schemas.microsoft.com/office/drawing/2016/5/9/chartex" xmlns:cx4="http://schemas.microsoft.com/office/drawing/2016/5/10/chartex" xmlns:cx5="http://schemas.microsoft.com/office/drawing/2016/5/11/chartex" xmlns:cx6="http://schemas.microsoft.com/office/drawing/2016/5/12/chartex" xmlns:cx7="http://schemas.microsoft.com/office/drawing/2016/5/13/chartex" xmlns:cx8="http://schemas.microsoft.com/office/drawing/2016/5/14/chartex" xmlns:mc="http://schemas.openxmlformats.org/markup-compatibility/2006" xmlns:aink="http://schemas.microsoft.com/office/drawing/2016/ink" xmlns:am3d="http://schemas.microsoft.com/office/drawing/2017/model3d" xmlns:o="urn:schemas-microsoft-com:office:office" xmlns:r="http://schemas.openxmlformats.org/officeDocument/2006/relationships" xmlns:m="http://schemas.openxmlformats.org/officeDocument/2006/math" xmlns:v="urn:schemas-microsoft-com:vml" xmlns:wp14="http://schemas.microsoft.com/office/word/2010/wordprocessingDrawing" xmlns:wp="http://schemas.openxmlformats.org/drawingml/2006/wordprocessingDrawing" xmlns:w10="urn:schemas-microsoft-com:office:word" xmlns:w="http://schemas.openxmlformats.org/wordprocessingml/2006/main" xmlns:w14="http://schemas.microsoft.com/office/word/2010/wordml" xmlns:w15="http://schemas.microsoft.com/office/word/2012/wordml" xmlns:w16cid="http://schemas.microsoft.com/office/word/2016/wordml/cid" xmlns:w16se="http://schemas.microsoft.com/office/word/2015/wordml/symex" xmlns:wpg="http://schemas.microsoft.com/office/word/2010/wordprocessingGroup" xmlns:wpi="http://schemas.microsoft.com/office/word/2010/wordprocessingInk" xmlns:wne="http://schemas.microsoft.com/office/word/2006/wordml" xmlns:wps="http://schemas.microsoft.com/office/word/2010/wordprocessingShape" mc:Ignorable="w14 w15 w16se w16cid wp14">
   <w:body>
     <w:p>
       <w:pPr>
@@ -1026,12 +1026,7 @@
               <w:jc w:val="right"/>
             </w:pPr>
             <w:r>
-              <w:t>Tx</w:t>
-            </w:r>
-            <w:bookmarkStart w:id="4" w:name="_GoBack"/>
-            <w:bookmarkEnd w:id="4"/>
-            <w:r>
-              <w:t>:</w:t>
+              <w:t>Tx:</w:t>
             </w:r>
           </w:p>
         </w:tc>
@@ -1134,8 +1129,8 @@
       <w:pPr>
         <w:pStyle w:val="Heading3"/>
       </w:pPr>
-      <w:bookmarkStart w:id="5" w:name="_Toc488052015"/>
-      <w:bookmarkStart w:id="6" w:name="_Toc516836877"/>
+      <w:bookmarkStart w:id="4" w:name="_Toc488052015"/>
+      <w:bookmarkStart w:id="5" w:name="_Toc516836877"/>
       <w:r>
         <w:t xml:space="preserve">DBW </w:t>
       </w:r>
@@ -1145,8 +1140,8 @@
       <w:r>
         <w:t>to Tablet:</w:t>
       </w:r>
+      <w:bookmarkEnd w:id="4"/>
       <w:bookmarkEnd w:id="5"/>
-      <w:bookmarkEnd w:id="6"/>
     </w:p>
     <w:p>
       <w:pPr>
@@ -1167,13 +1162,15 @@
         <w:tblLook w:val="04A0" w:firstRow="1" w:lastRow="0" w:firstColumn="1" w:lastColumn="0" w:noHBand="0" w:noVBand="1"/>
       </w:tblPr>
       <w:tblGrid>
-        <w:gridCol w:w="1439"/>
-        <w:gridCol w:w="1440"/>
-        <w:gridCol w:w="1438"/>
-        <w:gridCol w:w="1438"/>
-        <w:gridCol w:w="1710"/>
-        <w:gridCol w:w="1080"/>
-        <w:gridCol w:w="1525"/>
+        <w:gridCol w:w="1070"/>
+        <w:gridCol w:w="1070"/>
+        <w:gridCol w:w="1073"/>
+        <w:gridCol w:w="1067"/>
+        <w:gridCol w:w="1067"/>
+        <w:gridCol w:w="1092"/>
+        <w:gridCol w:w="1114"/>
+        <w:gridCol w:w="1061"/>
+        <w:gridCol w:w="1456"/>
       </w:tblGrid>
       <w:tr>
         <w:trPr>
@@ -1182,7 +1179,7 @@
         </w:trPr>
         <w:tc>
           <w:tcPr>
-            <w:tcW w:w="715" w:type="pct"/>
+            <w:tcW w:w="531" w:type="pct"/>
             <w:tcBorders>
               <w:top w:val="single" w:sz="4" w:space="0" w:color="auto"/>
               <w:left w:val="single" w:sz="4" w:space="0" w:color="auto"/>
@@ -1212,7 +1209,7 @@
         </w:tc>
         <w:tc>
           <w:tcPr>
-            <w:tcW w:w="715" w:type="pct"/>
+            <w:tcW w:w="531" w:type="pct"/>
             <w:tcBorders>
               <w:top w:val="single" w:sz="4" w:space="0" w:color="auto"/>
               <w:left w:val="single" w:sz="4" w:space="0" w:color="auto"/>
@@ -1242,7 +1239,7 @@
         </w:tc>
         <w:tc>
           <w:tcPr>
-            <w:tcW w:w="714" w:type="pct"/>
+            <w:tcW w:w="533" w:type="pct"/>
             <w:tcBorders>
               <w:top w:val="single" w:sz="4" w:space="0" w:color="auto"/>
               <w:left w:val="single" w:sz="4" w:space="0" w:color="auto"/>
@@ -1272,7 +1269,7 @@
         </w:tc>
         <w:tc>
           <w:tcPr>
-            <w:tcW w:w="714" w:type="pct"/>
+            <w:tcW w:w="530" w:type="pct"/>
             <w:tcBorders>
               <w:top w:val="single" w:sz="4" w:space="0" w:color="auto"/>
               <w:left w:val="single" w:sz="4" w:space="0" w:color="auto"/>
@@ -1302,7 +1299,7 @@
         </w:tc>
         <w:tc>
           <w:tcPr>
-            <w:tcW w:w="849" w:type="pct"/>
+            <w:tcW w:w="530" w:type="pct"/>
             <w:tcBorders>
               <w:top w:val="single" w:sz="4" w:space="0" w:color="auto"/>
               <w:left w:val="single" w:sz="4" w:space="0" w:color="auto"/>
@@ -1311,6 +1308,7 @@
             </w:tcBorders>
             <w:shd w:val="clear" w:color="auto" w:fill="D9D9D9" w:themeFill="background1" w:themeFillShade="D9"/>
             <w:vAlign w:val="bottom"/>
+            <w:hideMark/>
           </w:tcPr>
           <w:p>
             <w:pPr>
@@ -1331,7 +1329,7 @@
         </w:tc>
         <w:tc>
           <w:tcPr>
-            <w:tcW w:w="536" w:type="pct"/>
+            <w:tcW w:w="542" w:type="pct"/>
             <w:tcBorders>
               <w:top w:val="single" w:sz="4" w:space="0" w:color="auto"/>
               <w:left w:val="single" w:sz="4" w:space="0" w:color="auto"/>
@@ -1340,6 +1338,7 @@
             </w:tcBorders>
             <w:shd w:val="clear" w:color="auto" w:fill="D9D9D9" w:themeFill="background1" w:themeFillShade="D9"/>
             <w:vAlign w:val="bottom"/>
+            <w:hideMark/>
           </w:tcPr>
           <w:p>
             <w:pPr>
@@ -1360,7 +1359,7 @@
         </w:tc>
         <w:tc>
           <w:tcPr>
-            <w:tcW w:w="757" w:type="pct"/>
+            <w:tcW w:w="553" w:type="pct"/>
             <w:tcBorders>
               <w:top w:val="single" w:sz="4" w:space="0" w:color="auto"/>
               <w:left w:val="single" w:sz="4" w:space="0" w:color="auto"/>
@@ -1369,6 +1368,7 @@
             </w:tcBorders>
             <w:shd w:val="clear" w:color="auto" w:fill="D9D9D9" w:themeFill="background1" w:themeFillShade="D9"/>
             <w:vAlign w:val="bottom"/>
+            <w:hideMark/>
           </w:tcPr>
           <w:p>
             <w:pPr>
@@ -1384,6 +1384,66 @@
                 <w:szCs w:val="24"/>
               </w:rPr>
               <w:t>7</w:t>
+            </w:r>
+          </w:p>
+        </w:tc>
+        <w:tc>
+          <w:tcPr>
+            <w:tcW w:w="527" w:type="pct"/>
+            <w:tcBorders>
+              <w:top w:val="single" w:sz="4" w:space="0" w:color="auto"/>
+              <w:left w:val="single" w:sz="4" w:space="0" w:color="auto"/>
+              <w:bottom w:val="single" w:sz="4" w:space="0" w:color="auto"/>
+              <w:right w:val="single" w:sz="4" w:space="0" w:color="auto"/>
+            </w:tcBorders>
+            <w:shd w:val="clear" w:color="auto" w:fill="D9D9D9" w:themeFill="background1" w:themeFillShade="D9"/>
+            <w:vAlign w:val="bottom"/>
+            <w:hideMark/>
+          </w:tcPr>
+          <w:p>
+            <w:pPr>
+              <w:jc w:val="center"/>
+              <w:rPr>
+                <w:sz w:val="24"/>
+                <w:szCs w:val="24"/>
+              </w:rPr>
+            </w:pPr>
+            <w:r>
+              <w:rPr>
+                <w:sz w:val="24"/>
+                <w:szCs w:val="24"/>
+              </w:rPr>
+              <w:t>8</w:t>
+            </w:r>
+          </w:p>
+        </w:tc>
+        <w:tc>
+          <w:tcPr>
+            <w:tcW w:w="724" w:type="pct"/>
+            <w:tcBorders>
+              <w:top w:val="single" w:sz="4" w:space="0" w:color="auto"/>
+              <w:left w:val="single" w:sz="4" w:space="0" w:color="auto"/>
+              <w:bottom w:val="single" w:sz="4" w:space="0" w:color="auto"/>
+              <w:right w:val="single" w:sz="4" w:space="0" w:color="auto"/>
+            </w:tcBorders>
+            <w:shd w:val="clear" w:color="auto" w:fill="D9D9D9" w:themeFill="background1" w:themeFillShade="D9"/>
+            <w:vAlign w:val="bottom"/>
+            <w:hideMark/>
+          </w:tcPr>
+          <w:p>
+            <w:pPr>
+              <w:jc w:val="center"/>
+              <w:rPr>
+                <w:sz w:val="24"/>
+                <w:szCs w:val="24"/>
+              </w:rPr>
+            </w:pPr>
+            <w:r>
+              <w:rPr>
+                <w:sz w:val="24"/>
+                <w:szCs w:val="24"/>
+              </w:rPr>
+              <w:t>9</w:t>
             </w:r>
           </w:p>
         </w:tc>
@@ -1395,7 +1455,7 @@
         </w:trPr>
         <w:tc>
           <w:tcPr>
-            <w:tcW w:w="715" w:type="pct"/>
+            <w:tcW w:w="531" w:type="pct"/>
             <w:tcBorders>
               <w:top w:val="single" w:sz="4" w:space="0" w:color="auto"/>
               <w:left w:val="single" w:sz="4" w:space="0" w:color="auto"/>
@@ -1424,15 +1484,14 @@
         </w:tc>
         <w:tc>
           <w:tcPr>
-            <w:tcW w:w="715" w:type="pct"/>
-            <w:tcBorders>
-              <w:top w:val="single" w:sz="4" w:space="0" w:color="auto"/>
-              <w:left w:val="single" w:sz="4" w:space="0" w:color="auto"/>
-              <w:bottom w:val="single" w:sz="4" w:space="0" w:color="auto"/>
-              <w:right w:val="single" w:sz="4" w:space="0" w:color="auto"/>
-            </w:tcBorders>
-            <w:vAlign w:val="bottom"/>
-            <w:hideMark/>
+            <w:tcW w:w="531" w:type="pct"/>
+            <w:tcBorders>
+              <w:top w:val="single" w:sz="4" w:space="0" w:color="auto"/>
+              <w:left w:val="single" w:sz="4" w:space="0" w:color="auto"/>
+              <w:bottom w:val="single" w:sz="4" w:space="0" w:color="auto"/>
+              <w:right w:val="single" w:sz="4" w:space="0" w:color="auto"/>
+            </w:tcBorders>
+            <w:vAlign w:val="bottom"/>
           </w:tcPr>
           <w:p>
             <w:pPr>
@@ -1453,15 +1512,14 @@
         </w:tc>
         <w:tc>
           <w:tcPr>
-            <w:tcW w:w="714" w:type="pct"/>
-            <w:tcBorders>
-              <w:top w:val="single" w:sz="4" w:space="0" w:color="auto"/>
-              <w:left w:val="single" w:sz="4" w:space="0" w:color="auto"/>
-              <w:bottom w:val="single" w:sz="4" w:space="0" w:color="auto"/>
-              <w:right w:val="single" w:sz="4" w:space="0" w:color="auto"/>
-            </w:tcBorders>
-            <w:vAlign w:val="bottom"/>
-            <w:hideMark/>
+            <w:tcW w:w="533" w:type="pct"/>
+            <w:tcBorders>
+              <w:top w:val="single" w:sz="4" w:space="0" w:color="auto"/>
+              <w:left w:val="single" w:sz="4" w:space="0" w:color="auto"/>
+              <w:bottom w:val="single" w:sz="4" w:space="0" w:color="auto"/>
+              <w:right w:val="single" w:sz="4" w:space="0" w:color="auto"/>
+            </w:tcBorders>
+            <w:vAlign w:val="bottom"/>
           </w:tcPr>
           <w:p>
             <w:pPr>
@@ -1482,79 +1540,147 @@
         </w:tc>
         <w:tc>
           <w:tcPr>
-            <w:tcW w:w="714" w:type="pct"/>
-            <w:tcBorders>
-              <w:top w:val="single" w:sz="4" w:space="0" w:color="auto"/>
-              <w:left w:val="single" w:sz="4" w:space="0" w:color="auto"/>
-              <w:bottom w:val="single" w:sz="4" w:space="0" w:color="auto"/>
-              <w:right w:val="single" w:sz="4" w:space="0" w:color="auto"/>
-            </w:tcBorders>
-            <w:vAlign w:val="bottom"/>
-            <w:hideMark/>
-          </w:tcPr>
-          <w:p>
-            <w:pPr>
-              <w:jc w:val="center"/>
-              <w:rPr>
-                <w:sz w:val="24"/>
-                <w:szCs w:val="24"/>
-              </w:rPr>
-            </w:pPr>
-            <w:r>
-              <w:rPr>
-                <w:sz w:val="24"/>
-                <w:szCs w:val="24"/>
-              </w:rPr>
-              <w:t>Brake %</w:t>
-            </w:r>
-          </w:p>
-        </w:tc>
-        <w:tc>
-          <w:tcPr>
-            <w:tcW w:w="849" w:type="pct"/>
-            <w:tcBorders>
-              <w:top w:val="single" w:sz="4" w:space="0" w:color="auto"/>
-              <w:left w:val="single" w:sz="4" w:space="0" w:color="auto"/>
-              <w:bottom w:val="single" w:sz="4" w:space="0" w:color="auto"/>
-              <w:right w:val="single" w:sz="4" w:space="0" w:color="auto"/>
-            </w:tcBorders>
-            <w:vAlign w:val="bottom"/>
-            <w:hideMark/>
-          </w:tcPr>
-          <w:p>
-            <w:pPr>
-              <w:jc w:val="center"/>
-              <w:rPr>
-                <w:sz w:val="24"/>
-                <w:szCs w:val="24"/>
-              </w:rPr>
-            </w:pPr>
-            <w:r>
-              <w:rPr>
-                <w:sz w:val="24"/>
-                <w:szCs w:val="24"/>
-              </w:rPr>
-              <w:t>T</w:t>
-            </w:r>
-            <w:r>
-              <w:rPr>
-                <w:sz w:val="24"/>
-                <w:szCs w:val="24"/>
-              </w:rPr>
-              <w:t>hrottle %</w:t>
-            </w:r>
-          </w:p>
-        </w:tc>
-        <w:tc>
-          <w:tcPr>
-            <w:tcW w:w="536" w:type="pct"/>
-            <w:tcBorders>
-              <w:top w:val="single" w:sz="4" w:space="0" w:color="auto"/>
-              <w:left w:val="single" w:sz="4" w:space="0" w:color="auto"/>
-              <w:bottom w:val="single" w:sz="4" w:space="0" w:color="auto"/>
-              <w:right w:val="single" w:sz="4" w:space="0" w:color="auto"/>
-            </w:tcBorders>
-            <w:vAlign w:val="bottom"/>
+            <w:tcW w:w="530" w:type="pct"/>
+            <w:tcBorders>
+              <w:top w:val="single" w:sz="4" w:space="0" w:color="auto"/>
+              <w:left w:val="single" w:sz="4" w:space="0" w:color="auto"/>
+              <w:bottom w:val="single" w:sz="4" w:space="0" w:color="auto"/>
+              <w:right w:val="single" w:sz="4" w:space="0" w:color="auto"/>
+            </w:tcBorders>
+            <w:vAlign w:val="bottom"/>
+            <w:hideMark/>
+          </w:tcPr>
+          <w:p>
+            <w:pPr>
+              <w:jc w:val="center"/>
+              <w:rPr>
+                <w:sz w:val="24"/>
+                <w:szCs w:val="24"/>
+              </w:rPr>
+            </w:pPr>
+            <w:r>
+              <w:rPr>
+                <w:sz w:val="24"/>
+                <w:szCs w:val="24"/>
+              </w:rPr>
+              <w:t>Left Blinker</w:t>
+            </w:r>
+          </w:p>
+        </w:tc>
+        <w:tc>
+          <w:tcPr>
+            <w:tcW w:w="530" w:type="pct"/>
+            <w:tcBorders>
+              <w:top w:val="single" w:sz="4" w:space="0" w:color="auto"/>
+              <w:left w:val="single" w:sz="4" w:space="0" w:color="auto"/>
+              <w:bottom w:val="single" w:sz="4" w:space="0" w:color="auto"/>
+              <w:right w:val="single" w:sz="4" w:space="0" w:color="auto"/>
+            </w:tcBorders>
+            <w:vAlign w:val="bottom"/>
+            <w:hideMark/>
+          </w:tcPr>
+          <w:p>
+            <w:pPr>
+              <w:jc w:val="center"/>
+              <w:rPr>
+                <w:sz w:val="24"/>
+                <w:szCs w:val="24"/>
+              </w:rPr>
+            </w:pPr>
+            <w:r>
+              <w:rPr>
+                <w:sz w:val="24"/>
+                <w:szCs w:val="24"/>
+              </w:rPr>
+              <w:t>Right Blinker</w:t>
+            </w:r>
+          </w:p>
+        </w:tc>
+        <w:tc>
+          <w:tcPr>
+            <w:tcW w:w="542" w:type="pct"/>
+            <w:tcBorders>
+              <w:top w:val="single" w:sz="4" w:space="0" w:color="auto"/>
+              <w:left w:val="single" w:sz="4" w:space="0" w:color="auto"/>
+              <w:bottom w:val="single" w:sz="4" w:space="0" w:color="auto"/>
+              <w:right w:val="single" w:sz="4" w:space="0" w:color="auto"/>
+            </w:tcBorders>
+            <w:vAlign w:val="bottom"/>
+            <w:hideMark/>
+          </w:tcPr>
+          <w:p>
+            <w:pPr>
+              <w:jc w:val="center"/>
+              <w:rPr>
+                <w:sz w:val="24"/>
+                <w:szCs w:val="24"/>
+              </w:rPr>
+            </w:pPr>
+            <w:r>
+              <w:rPr>
+                <w:sz w:val="24"/>
+                <w:szCs w:val="24"/>
+              </w:rPr>
+              <w:t>Brake</w:t>
+            </w:r>
+          </w:p>
+          <w:p>
+            <w:pPr>
+              <w:jc w:val="center"/>
+              <w:rPr>
+                <w:sz w:val="24"/>
+                <w:szCs w:val="24"/>
+              </w:rPr>
+            </w:pPr>
+            <w:r>
+              <w:rPr>
+                <w:sz w:val="24"/>
+                <w:szCs w:val="24"/>
+              </w:rPr>
+              <w:t xml:space="preserve">% </w:t>
+            </w:r>
+          </w:p>
+        </w:tc>
+        <w:tc>
+          <w:tcPr>
+            <w:tcW w:w="553" w:type="pct"/>
+            <w:tcBorders>
+              <w:top w:val="single" w:sz="4" w:space="0" w:color="auto"/>
+              <w:left w:val="single" w:sz="4" w:space="0" w:color="auto"/>
+              <w:bottom w:val="single" w:sz="4" w:space="0" w:color="auto"/>
+              <w:right w:val="single" w:sz="4" w:space="0" w:color="auto"/>
+            </w:tcBorders>
+            <w:vAlign w:val="bottom"/>
+            <w:hideMark/>
+          </w:tcPr>
+          <w:p>
+            <w:pPr>
+              <w:jc w:val="center"/>
+              <w:rPr>
+                <w:sz w:val="24"/>
+                <w:szCs w:val="24"/>
+              </w:rPr>
+            </w:pPr>
+            <w:r>
+              <w:rPr>
+                <w:sz w:val="24"/>
+                <w:szCs w:val="24"/>
+              </w:rPr>
+              <w:t>Throttle %</w:t>
+            </w:r>
+          </w:p>
+        </w:tc>
+        <w:tc>
+          <w:tcPr>
+            <w:tcW w:w="527" w:type="pct"/>
+            <w:tcBorders>
+              <w:top w:val="single" w:sz="4" w:space="0" w:color="auto"/>
+              <w:left w:val="single" w:sz="4" w:space="0" w:color="auto"/>
+              <w:bottom w:val="single" w:sz="4" w:space="0" w:color="auto"/>
+              <w:right w:val="single" w:sz="4" w:space="0" w:color="auto"/>
+            </w:tcBorders>
+            <w:vAlign w:val="bottom"/>
+            <w:hideMark/>
           </w:tcPr>
           <w:p>
             <w:pPr>
@@ -1575,7 +1701,7 @@
         </w:tc>
         <w:tc>
           <w:tcPr>
-            <w:tcW w:w="757" w:type="pct"/>
+            <w:tcW w:w="724" w:type="pct"/>
             <w:tcBorders>
               <w:top w:val="single" w:sz="4" w:space="0" w:color="auto"/>
               <w:left w:val="single" w:sz="4" w:space="0" w:color="auto"/>
@@ -1610,36 +1736,50 @@
         </w:trPr>
         <w:tc>
           <w:tcPr>
-            <w:tcW w:w="715" w:type="pct"/>
-            <w:tcBorders>
-              <w:top w:val="single" w:sz="4" w:space="0" w:color="auto"/>
-              <w:left w:val="single" w:sz="4" w:space="0" w:color="auto"/>
-              <w:bottom w:val="single" w:sz="4" w:space="0" w:color="auto"/>
-              <w:right w:val="single" w:sz="4" w:space="0" w:color="auto"/>
-            </w:tcBorders>
-            <w:vAlign w:val="bottom"/>
-            <w:hideMark/>
-          </w:tcPr>
-          <w:p>
-            <w:pPr>
-              <w:jc w:val="center"/>
-              <w:rPr>
-                <w:sz w:val="24"/>
-                <w:szCs w:val="24"/>
-              </w:rPr>
-            </w:pPr>
-            <w:r>
-              <w:rPr>
-                <w:sz w:val="24"/>
-                <w:szCs w:val="24"/>
-              </w:rPr>
-              <w:t>147</w:t>
-            </w:r>
-          </w:p>
-        </w:tc>
-        <w:tc>
-          <w:tcPr>
-            <w:tcW w:w="715" w:type="pct"/>
+            <w:tcW w:w="531" w:type="pct"/>
+            <w:tcBorders>
+              <w:top w:val="single" w:sz="4" w:space="0" w:color="auto"/>
+              <w:left w:val="single" w:sz="4" w:space="0" w:color="auto"/>
+              <w:bottom w:val="single" w:sz="4" w:space="0" w:color="auto"/>
+              <w:right w:val="single" w:sz="4" w:space="0" w:color="auto"/>
+            </w:tcBorders>
+            <w:vAlign w:val="bottom"/>
+            <w:hideMark/>
+          </w:tcPr>
+          <w:p>
+            <w:pPr>
+              <w:jc w:val="center"/>
+              <w:rPr>
+                <w:sz w:val="24"/>
+                <w:szCs w:val="24"/>
+              </w:rPr>
+            </w:pPr>
+            <w:r>
+              <w:rPr>
+                <w:sz w:val="24"/>
+                <w:szCs w:val="24"/>
+              </w:rPr>
+              <w:t>1</w:t>
+            </w:r>
+            <w:r>
+              <w:rPr>
+                <w:sz w:val="24"/>
+                <w:szCs w:val="24"/>
+              </w:rPr>
+              <w:t>5</w:t>
+            </w:r>
+            <w:r>
+              <w:rPr>
+                <w:sz w:val="24"/>
+                <w:szCs w:val="24"/>
+              </w:rPr>
+              <w:t>7</w:t>
+            </w:r>
+          </w:p>
+        </w:tc>
+        <w:tc>
+          <w:tcPr>
+            <w:tcW w:w="531" w:type="pct"/>
             <w:tcBorders>
               <w:top w:val="single" w:sz="4" w:space="0" w:color="auto"/>
               <w:left w:val="single" w:sz="4" w:space="0" w:color="auto"/>
@@ -1668,7 +1808,7 @@
         </w:tc>
         <w:tc>
           <w:tcPr>
-            <w:tcW w:w="714" w:type="pct"/>
+            <w:tcW w:w="533" w:type="pct"/>
             <w:tcBorders>
               <w:top w:val="single" w:sz="4" w:space="0" w:color="auto"/>
               <w:left w:val="single" w:sz="4" w:space="0" w:color="auto"/>
@@ -1697,7 +1837,65 @@
         </w:tc>
         <w:tc>
           <w:tcPr>
-            <w:tcW w:w="714" w:type="pct"/>
+            <w:tcW w:w="530" w:type="pct"/>
+            <w:tcBorders>
+              <w:top w:val="single" w:sz="4" w:space="0" w:color="auto"/>
+              <w:left w:val="single" w:sz="4" w:space="0" w:color="auto"/>
+              <w:bottom w:val="single" w:sz="4" w:space="0" w:color="auto"/>
+              <w:right w:val="single" w:sz="4" w:space="0" w:color="auto"/>
+            </w:tcBorders>
+            <w:vAlign w:val="bottom"/>
+            <w:hideMark/>
+          </w:tcPr>
+          <w:p>
+            <w:pPr>
+              <w:jc w:val="center"/>
+              <w:rPr>
+                <w:sz w:val="24"/>
+                <w:szCs w:val="24"/>
+              </w:rPr>
+            </w:pPr>
+            <w:r>
+              <w:rPr>
+                <w:sz w:val="24"/>
+                <w:szCs w:val="24"/>
+              </w:rPr>
+              <w:t>Ref. Table</w:t>
+            </w:r>
+          </w:p>
+        </w:tc>
+        <w:tc>
+          <w:tcPr>
+            <w:tcW w:w="530" w:type="pct"/>
+            <w:tcBorders>
+              <w:top w:val="single" w:sz="4" w:space="0" w:color="auto"/>
+              <w:left w:val="single" w:sz="4" w:space="0" w:color="auto"/>
+              <w:bottom w:val="single" w:sz="4" w:space="0" w:color="auto"/>
+              <w:right w:val="single" w:sz="4" w:space="0" w:color="auto"/>
+            </w:tcBorders>
+            <w:vAlign w:val="bottom"/>
+            <w:hideMark/>
+          </w:tcPr>
+          <w:p>
+            <w:pPr>
+              <w:jc w:val="center"/>
+              <w:rPr>
+                <w:sz w:val="24"/>
+                <w:szCs w:val="24"/>
+              </w:rPr>
+            </w:pPr>
+            <w:r>
+              <w:rPr>
+                <w:sz w:val="24"/>
+                <w:szCs w:val="24"/>
+              </w:rPr>
+              <w:t>Ref. Table</w:t>
+            </w:r>
+          </w:p>
+        </w:tc>
+        <w:tc>
+          <w:tcPr>
+            <w:tcW w:w="542" w:type="pct"/>
             <w:tcBorders>
               <w:top w:val="single" w:sz="4" w:space="0" w:color="auto"/>
               <w:left w:val="single" w:sz="4" w:space="0" w:color="auto"/>
@@ -1726,7 +1924,7 @@
         </w:tc>
         <w:tc>
           <w:tcPr>
-            <w:tcW w:w="849" w:type="pct"/>
+            <w:tcW w:w="553" w:type="pct"/>
             <w:tcBorders>
               <w:top w:val="single" w:sz="4" w:space="0" w:color="auto"/>
               <w:left w:val="single" w:sz="4" w:space="0" w:color="auto"/>
@@ -1755,65 +1953,73 @@
         </w:tc>
         <w:tc>
           <w:tcPr>
-            <w:tcW w:w="536" w:type="pct"/>
-            <w:tcBorders>
-              <w:top w:val="single" w:sz="4" w:space="0" w:color="auto"/>
-              <w:left w:val="single" w:sz="4" w:space="0" w:color="auto"/>
-              <w:bottom w:val="single" w:sz="4" w:space="0" w:color="auto"/>
-              <w:right w:val="single" w:sz="4" w:space="0" w:color="auto"/>
-            </w:tcBorders>
-            <w:vAlign w:val="bottom"/>
-          </w:tcPr>
-          <w:p>
-            <w:pPr>
-              <w:jc w:val="center"/>
-              <w:rPr>
-                <w:sz w:val="24"/>
-                <w:szCs w:val="24"/>
-              </w:rPr>
-            </w:pPr>
-            <w:r>
-              <w:rPr>
-                <w:sz w:val="24"/>
-                <w:szCs w:val="24"/>
-              </w:rPr>
-              <w:t>0-</w:t>
-            </w:r>
-            <w:r>
-              <w:rPr>
-                <w:sz w:val="24"/>
-                <w:szCs w:val="24"/>
-              </w:rPr>
-              <w:t>255</w:t>
-            </w:r>
-          </w:p>
-        </w:tc>
-        <w:tc>
-          <w:tcPr>
-            <w:tcW w:w="757" w:type="pct"/>
-            <w:tcBorders>
-              <w:top w:val="single" w:sz="4" w:space="0" w:color="auto"/>
-              <w:left w:val="single" w:sz="4" w:space="0" w:color="auto"/>
-              <w:bottom w:val="single" w:sz="4" w:space="0" w:color="auto"/>
-              <w:right w:val="single" w:sz="4" w:space="0" w:color="auto"/>
-            </w:tcBorders>
-            <w:vAlign w:val="bottom"/>
-            <w:hideMark/>
-          </w:tcPr>
-          <w:p>
-            <w:pPr>
-              <w:jc w:val="center"/>
-              <w:rPr>
-                <w:sz w:val="24"/>
-                <w:szCs w:val="24"/>
-              </w:rPr>
-            </w:pPr>
-            <w:r>
-              <w:rPr>
-                <w:sz w:val="24"/>
-                <w:szCs w:val="24"/>
-              </w:rPr>
-              <w:t>147</w:t>
+            <w:tcW w:w="527" w:type="pct"/>
+            <w:tcBorders>
+              <w:top w:val="single" w:sz="4" w:space="0" w:color="auto"/>
+              <w:left w:val="single" w:sz="4" w:space="0" w:color="auto"/>
+              <w:bottom w:val="single" w:sz="4" w:space="0" w:color="auto"/>
+              <w:right w:val="single" w:sz="4" w:space="0" w:color="auto"/>
+            </w:tcBorders>
+            <w:vAlign w:val="bottom"/>
+            <w:hideMark/>
+          </w:tcPr>
+          <w:p>
+            <w:pPr>
+              <w:jc w:val="center"/>
+              <w:rPr>
+                <w:sz w:val="24"/>
+                <w:szCs w:val="24"/>
+              </w:rPr>
+            </w:pPr>
+            <w:r>
+              <w:rPr>
+                <w:sz w:val="24"/>
+                <w:szCs w:val="24"/>
+              </w:rPr>
+              <w:t>0-255</w:t>
+            </w:r>
+          </w:p>
+        </w:tc>
+        <w:tc>
+          <w:tcPr>
+            <w:tcW w:w="724" w:type="pct"/>
+            <w:tcBorders>
+              <w:top w:val="single" w:sz="4" w:space="0" w:color="auto"/>
+              <w:left w:val="single" w:sz="4" w:space="0" w:color="auto"/>
+              <w:bottom w:val="single" w:sz="4" w:space="0" w:color="auto"/>
+              <w:right w:val="single" w:sz="4" w:space="0" w:color="auto"/>
+            </w:tcBorders>
+            <w:vAlign w:val="bottom"/>
+            <w:hideMark/>
+          </w:tcPr>
+          <w:p>
+            <w:pPr>
+              <w:jc w:val="center"/>
+              <w:rPr>
+                <w:sz w:val="24"/>
+                <w:szCs w:val="24"/>
+              </w:rPr>
+            </w:pPr>
+            <w:r>
+              <w:rPr>
+                <w:sz w:val="24"/>
+                <w:szCs w:val="24"/>
+              </w:rPr>
+              <w:t>1</w:t>
+            </w:r>
+            <w:r>
+              <w:rPr>
+                <w:sz w:val="24"/>
+                <w:szCs w:val="24"/>
+              </w:rPr>
+              <w:t>4</w:t>
+            </w:r>
+            <w:r>
+              <w:rPr>
+                <w:sz w:val="24"/>
+                <w:szCs w:val="24"/>
+              </w:rPr>
+              <w:t>7</w:t>
             </w:r>
           </w:p>
         </w:tc>
@@ -1822,13 +2028,22 @@
     <w:p>
       <w:pPr>
         <w:rPr>
-          <w:sz w:val="18"/>
+          <w:sz w:val="16"/>
+          <w:szCs w:val="16"/>
         </w:rPr>
       </w:pPr>
+      <w:bookmarkStart w:id="6" w:name="_GoBack"/>
+      <w:bookmarkEnd w:id="6"/>
     </w:p>
     <w:p>
       <w:r>
-        <w:t>The second message is a response message that will be sent whenever a message is received. The response variable will either be 128 for a correct message or 64 for a message with corrupted data. This should instruct the connected device whether or not to resend the message.</w:t>
+        <w:t xml:space="preserve">The second message is a response message that will be sent whenever a message is received. The response variable will either be 128 for a correct message or 64 for a message with corrupted data. This should instruct the connected device </w:t>
+      </w:r>
+      <w:r>
+        <w:t>whether</w:t>
+      </w:r>
+      <w:r>
+        <w:t xml:space="preserve"> to resend the message.</w:t>
       </w:r>
     </w:p>
     <w:tbl>
@@ -2541,7 +2756,23 @@
                 <w:sz w:val="24"/>
                 <w:szCs w:val="24"/>
               </w:rPr>
-              <w:t>Left Blinker</w:t>
+              <w:t>Pause</w:t>
+            </w:r>
+          </w:p>
+          <w:p>
+            <w:pPr>
+              <w:jc w:val="center"/>
+              <w:rPr>
+                <w:sz w:val="24"/>
+                <w:szCs w:val="24"/>
+              </w:rPr>
+            </w:pPr>
+            <w:r>
+              <w:rPr>
+                <w:sz w:val="24"/>
+                <w:szCs w:val="24"/>
+              </w:rPr>
+              <w:t>Cmd.</w:t>
             </w:r>
           </w:p>
         </w:tc>
@@ -2570,52 +2801,43 @@
                 <w:sz w:val="24"/>
                 <w:szCs w:val="24"/>
               </w:rPr>
+              <w:t>Lef</w:t>
+            </w:r>
+            <w:r>
+              <w:rPr>
+                <w:sz w:val="24"/>
+                <w:szCs w:val="24"/>
+              </w:rPr>
+              <w:t>t Blinker</w:t>
+            </w:r>
+          </w:p>
+        </w:tc>
+        <w:tc>
+          <w:tcPr>
+            <w:tcW w:w="530" w:type="pct"/>
+            <w:tcBorders>
+              <w:top w:val="single" w:sz="4" w:space="0" w:color="auto"/>
+              <w:left w:val="single" w:sz="4" w:space="0" w:color="auto"/>
+              <w:bottom w:val="single" w:sz="4" w:space="0" w:color="auto"/>
+              <w:right w:val="single" w:sz="4" w:space="0" w:color="auto"/>
+            </w:tcBorders>
+            <w:vAlign w:val="bottom"/>
+            <w:hideMark/>
+          </w:tcPr>
+          <w:p>
+            <w:pPr>
+              <w:jc w:val="center"/>
+              <w:rPr>
+                <w:sz w:val="24"/>
+                <w:szCs w:val="24"/>
+              </w:rPr>
+            </w:pPr>
+            <w:r>
+              <w:rPr>
+                <w:sz w:val="24"/>
+                <w:szCs w:val="24"/>
+              </w:rPr>
               <w:t>Right Blinker</w:t>
-            </w:r>
-          </w:p>
-        </w:tc>
-        <w:tc>
-          <w:tcPr>
-            <w:tcW w:w="530" w:type="pct"/>
-            <w:tcBorders>
-              <w:top w:val="single" w:sz="4" w:space="0" w:color="auto"/>
-              <w:left w:val="single" w:sz="4" w:space="0" w:color="auto"/>
-              <w:bottom w:val="single" w:sz="4" w:space="0" w:color="auto"/>
-              <w:right w:val="single" w:sz="4" w:space="0" w:color="auto"/>
-            </w:tcBorders>
-            <w:vAlign w:val="bottom"/>
-            <w:hideMark/>
-          </w:tcPr>
-          <w:p>
-            <w:pPr>
-              <w:jc w:val="center"/>
-              <w:rPr>
-                <w:sz w:val="24"/>
-                <w:szCs w:val="24"/>
-              </w:rPr>
-            </w:pPr>
-            <w:r>
-              <w:rPr>
-                <w:sz w:val="24"/>
-                <w:szCs w:val="24"/>
-              </w:rPr>
-              <w:t>Pause</w:t>
-            </w:r>
-          </w:p>
-          <w:p>
-            <w:pPr>
-              <w:jc w:val="center"/>
-              <w:rPr>
-                <w:sz w:val="24"/>
-                <w:szCs w:val="24"/>
-              </w:rPr>
-            </w:pPr>
-            <w:r>
-              <w:rPr>
-                <w:sz w:val="24"/>
-                <w:szCs w:val="24"/>
-              </w:rPr>
-              <w:t>Cmd.</w:t>
             </w:r>
           </w:p>
         </w:tc>
@@ -3020,7 +3242,14 @@
         </w:tc>
       </w:tr>
     </w:tbl>
-    <w:p/>
+    <w:p>
+      <w:pPr>
+        <w:rPr>
+          <w:sz w:val="16"/>
+          <w:szCs w:val="16"/>
+        </w:rPr>
+      </w:pPr>
+    </w:p>
     <w:p>
       <w:r>
         <w:t>The table below shows the values that the message components will take given their state. All states were assigned a non-zero value so that the CRC computation is easier.</w:t>
@@ -5940,7 +6169,7 @@
 </file>
 
 <file path=word/endnotes.xml><?xml version="1.0" encoding="utf-8"?>
-<w:endnotes xmlns:wpc="http://schemas.microsoft.com/office/word/2010/wordprocessingCanvas" xmlns:mc="http://schemas.openxmlformats.org/markup-compatibility/2006" xmlns:o="urn:schemas-microsoft-com:office:office" xmlns:r="http://schemas.openxmlformats.org/officeDocument/2006/relationships" xmlns:m="http://schemas.openxmlformats.org/officeDocument/2006/math" xmlns:v="urn:schemas-microsoft-com:vml" xmlns:wp14="http://schemas.microsoft.com/office/word/2010/wordprocessingDrawing" xmlns:wp="http://schemas.openxmlformats.org/drawingml/2006/wordprocessingDrawing" xmlns:w10="urn:schemas-microsoft-com:office:word" xmlns:w="http://schemas.openxmlformats.org/wordprocessingml/2006/main" xmlns:w14="http://schemas.microsoft.com/office/word/2010/wordml" xmlns:w15="http://schemas.microsoft.com/office/word/2012/wordml" xmlns:wpg="http://schemas.microsoft.com/office/word/2010/wordprocessingGroup" xmlns:wpi="http://schemas.microsoft.com/office/word/2010/wordprocessingInk" xmlns:wne="http://schemas.microsoft.com/office/word/2006/wordml" xmlns:wps="http://schemas.microsoft.com/office/word/2010/wordprocessingShape" mc:Ignorable="w14 w15 wp14">
+<w:endnotes xmlns:wpc="http://schemas.microsoft.com/office/word/2010/wordprocessingCanvas" xmlns:cx="http://schemas.microsoft.com/office/drawing/2014/chartex" xmlns:cx1="http://schemas.microsoft.com/office/drawing/2015/9/8/chartex" xmlns:cx2="http://schemas.microsoft.com/office/drawing/2015/10/21/chartex" xmlns:cx3="http://schemas.microsoft.com/office/drawing/2016/5/9/chartex" xmlns:cx4="http://schemas.microsoft.com/office/drawing/2016/5/10/chartex" xmlns:cx5="http://schemas.microsoft.com/office/drawing/2016/5/11/chartex" xmlns:cx6="http://schemas.microsoft.com/office/drawing/2016/5/12/chartex" xmlns:cx7="http://schemas.microsoft.com/office/drawing/2016/5/13/chartex" xmlns:cx8="http://schemas.microsoft.com/office/drawing/2016/5/14/chartex" xmlns:mc="http://schemas.openxmlformats.org/markup-compatibility/2006" xmlns:aink="http://schemas.microsoft.com/office/drawing/2016/ink" xmlns:am3d="http://schemas.microsoft.com/office/drawing/2017/model3d" xmlns:o="urn:schemas-microsoft-com:office:office" xmlns:r="http://schemas.openxmlformats.org/officeDocument/2006/relationships" xmlns:m="http://schemas.openxmlformats.org/officeDocument/2006/math" xmlns:v="urn:schemas-microsoft-com:vml" xmlns:wp14="http://schemas.microsoft.com/office/word/2010/wordprocessingDrawing" xmlns:wp="http://schemas.openxmlformats.org/drawingml/2006/wordprocessingDrawing" xmlns:w10="urn:schemas-microsoft-com:office:word" xmlns:w="http://schemas.openxmlformats.org/wordprocessingml/2006/main" xmlns:w14="http://schemas.microsoft.com/office/word/2010/wordml" xmlns:w15="http://schemas.microsoft.com/office/word/2012/wordml" xmlns:w16cid="http://schemas.microsoft.com/office/word/2016/wordml/cid" xmlns:w16se="http://schemas.microsoft.com/office/word/2015/wordml/symex" xmlns:wpg="http://schemas.microsoft.com/office/word/2010/wordprocessingGroup" xmlns:wpi="http://schemas.microsoft.com/office/word/2010/wordprocessingInk" xmlns:wne="http://schemas.microsoft.com/office/word/2006/wordml" xmlns:wps="http://schemas.microsoft.com/office/word/2010/wordprocessingShape" mc:Ignorable="w14 w15 w16se w16cid wp14">
   <w:endnote w:type="separator" w:id="-1">
     <w:p>
       <w:pPr>
@@ -5965,16 +6194,25 @@
 </file>
 
 <file path=word/footer1.xml><?xml version="1.0" encoding="utf-8"?>
-<w:ftr xmlns:wpc="http://schemas.microsoft.com/office/word/2010/wordprocessingCanvas" xmlns:mc="http://schemas.openxmlformats.org/markup-compatibility/2006" xmlns:o="urn:schemas-microsoft-com:office:office" xmlns:r="http://schemas.openxmlformats.org/officeDocument/2006/relationships" xmlns:m="http://schemas.openxmlformats.org/officeDocument/2006/math" xmlns:v="urn:schemas-microsoft-com:vml" xmlns:wp14="http://schemas.microsoft.com/office/word/2010/wordprocessingDrawing" xmlns:wp="http://schemas.openxmlformats.org/drawingml/2006/wordprocessingDrawing" xmlns:w10="urn:schemas-microsoft-com:office:word" xmlns:w="http://schemas.openxmlformats.org/wordprocessingml/2006/main" xmlns:w14="http://schemas.microsoft.com/office/word/2010/wordml" xmlns:w15="http://schemas.microsoft.com/office/word/2012/wordml" xmlns:wpg="http://schemas.microsoft.com/office/word/2010/wordprocessingGroup" xmlns:wpi="http://schemas.microsoft.com/office/word/2010/wordprocessingInk" xmlns:wne="http://schemas.microsoft.com/office/word/2006/wordml" xmlns:wps="http://schemas.microsoft.com/office/word/2010/wordprocessingShape" mc:Ignorable="w14 w15 wp14">
+<w:ftr xmlns:wpc="http://schemas.microsoft.com/office/word/2010/wordprocessingCanvas" xmlns:cx="http://schemas.microsoft.com/office/drawing/2014/chartex" xmlns:cx1="http://schemas.microsoft.com/office/drawing/2015/9/8/chartex" xmlns:cx2="http://schemas.microsoft.com/office/drawing/2015/10/21/chartex" xmlns:cx3="http://schemas.microsoft.com/office/drawing/2016/5/9/chartex" xmlns:cx4="http://schemas.microsoft.com/office/drawing/2016/5/10/chartex" xmlns:cx5="http://schemas.microsoft.com/office/drawing/2016/5/11/chartex" xmlns:cx6="http://schemas.microsoft.com/office/drawing/2016/5/12/chartex" xmlns:cx7="http://schemas.microsoft.com/office/drawing/2016/5/13/chartex" xmlns:cx8="http://schemas.microsoft.com/office/drawing/2016/5/14/chartex" xmlns:mc="http://schemas.openxmlformats.org/markup-compatibility/2006" xmlns:aink="http://schemas.microsoft.com/office/drawing/2016/ink" xmlns:am3d="http://schemas.microsoft.com/office/drawing/2017/model3d" xmlns:o="urn:schemas-microsoft-com:office:office" xmlns:r="http://schemas.openxmlformats.org/officeDocument/2006/relationships" xmlns:m="http://schemas.openxmlformats.org/officeDocument/2006/math" xmlns:v="urn:schemas-microsoft-com:vml" xmlns:wp14="http://schemas.microsoft.com/office/word/2010/wordprocessingDrawing" xmlns:wp="http://schemas.openxmlformats.org/drawingml/2006/wordprocessingDrawing" xmlns:w10="urn:schemas-microsoft-com:office:word" xmlns:w="http://schemas.openxmlformats.org/wordprocessingml/2006/main" xmlns:w14="http://schemas.microsoft.com/office/word/2010/wordml" xmlns:w15="http://schemas.microsoft.com/office/word/2012/wordml" xmlns:w16cid="http://schemas.microsoft.com/office/word/2016/wordml/cid" xmlns:w16se="http://schemas.microsoft.com/office/word/2015/wordml/symex" xmlns:wpg="http://schemas.microsoft.com/office/word/2010/wordprocessingGroup" xmlns:wpi="http://schemas.microsoft.com/office/word/2010/wordprocessingInk" xmlns:wne="http://schemas.microsoft.com/office/word/2006/wordml" xmlns:wps="http://schemas.microsoft.com/office/word/2010/wordprocessingShape" mc:Ignorable="w14 w15 w16se w16cid wp14">
   <w:p>
     <w:pPr>
       <w:pStyle w:val="Footer"/>
     </w:pPr>
     <w:r>
-      <w:t>6/15</w:t>
+      <w:t>12</w:t>
     </w:r>
     <w:r>
-      <w:t>/18</w:t>
+      <w:t>/1</w:t>
+    </w:r>
+    <w:r>
+      <w:t>0</w:t>
+    </w:r>
+    <w:r>
+      <w:t>/1</w:t>
+    </w:r>
+    <w:r>
+      <w:t>9</w:t>
     </w:r>
     <w:r>
       <w:tab/>
@@ -6024,7 +6262,7 @@
 </file>
 
 <file path=word/footnotes.xml><?xml version="1.0" encoding="utf-8"?>
-<w:footnotes xmlns:wpc="http://schemas.microsoft.com/office/word/2010/wordprocessingCanvas" xmlns:mc="http://schemas.openxmlformats.org/markup-compatibility/2006" xmlns:o="urn:schemas-microsoft-com:office:office" xmlns:r="http://schemas.openxmlformats.org/officeDocument/2006/relationships" xmlns:m="http://schemas.openxmlformats.org/officeDocument/2006/math" xmlns:v="urn:schemas-microsoft-com:vml" xmlns:wp14="http://schemas.microsoft.com/office/word/2010/wordprocessingDrawing" xmlns:wp="http://schemas.openxmlformats.org/drawingml/2006/wordprocessingDrawing" xmlns:w10="urn:schemas-microsoft-com:office:word" xmlns:w="http://schemas.openxmlformats.org/wordprocessingml/2006/main" xmlns:w14="http://schemas.microsoft.com/office/word/2010/wordml" xmlns:w15="http://schemas.microsoft.com/office/word/2012/wordml" xmlns:wpg="http://schemas.microsoft.com/office/word/2010/wordprocessingGroup" xmlns:wpi="http://schemas.microsoft.com/office/word/2010/wordprocessingInk" xmlns:wne="http://schemas.microsoft.com/office/word/2006/wordml" xmlns:wps="http://schemas.microsoft.com/office/word/2010/wordprocessingShape" mc:Ignorable="w14 w15 wp14">
+<w:footnotes xmlns:wpc="http://schemas.microsoft.com/office/word/2010/wordprocessingCanvas" xmlns:cx="http://schemas.microsoft.com/office/drawing/2014/chartex" xmlns:cx1="http://schemas.microsoft.com/office/drawing/2015/9/8/chartex" xmlns:cx2="http://schemas.microsoft.com/office/drawing/2015/10/21/chartex" xmlns:cx3="http://schemas.microsoft.com/office/drawing/2016/5/9/chartex" xmlns:cx4="http://schemas.microsoft.com/office/drawing/2016/5/10/chartex" xmlns:cx5="http://schemas.microsoft.com/office/drawing/2016/5/11/chartex" xmlns:cx6="http://schemas.microsoft.com/office/drawing/2016/5/12/chartex" xmlns:cx7="http://schemas.microsoft.com/office/drawing/2016/5/13/chartex" xmlns:cx8="http://schemas.microsoft.com/office/drawing/2016/5/14/chartex" xmlns:mc="http://schemas.openxmlformats.org/markup-compatibility/2006" xmlns:aink="http://schemas.microsoft.com/office/drawing/2016/ink" xmlns:am3d="http://schemas.microsoft.com/office/drawing/2017/model3d" xmlns:o="urn:schemas-microsoft-com:office:office" xmlns:r="http://schemas.openxmlformats.org/officeDocument/2006/relationships" xmlns:m="http://schemas.openxmlformats.org/officeDocument/2006/math" xmlns:v="urn:schemas-microsoft-com:vml" xmlns:wp14="http://schemas.microsoft.com/office/word/2010/wordprocessingDrawing" xmlns:wp="http://schemas.openxmlformats.org/drawingml/2006/wordprocessingDrawing" xmlns:w10="urn:schemas-microsoft-com:office:word" xmlns:w="http://schemas.openxmlformats.org/wordprocessingml/2006/main" xmlns:w14="http://schemas.microsoft.com/office/word/2010/wordml" xmlns:w15="http://schemas.microsoft.com/office/word/2012/wordml" xmlns:w16cid="http://schemas.microsoft.com/office/word/2016/wordml/cid" xmlns:w16se="http://schemas.microsoft.com/office/word/2015/wordml/symex" xmlns:wpg="http://schemas.microsoft.com/office/word/2010/wordprocessingGroup" xmlns:wpi="http://schemas.microsoft.com/office/word/2010/wordprocessingInk" xmlns:wne="http://schemas.microsoft.com/office/word/2006/wordml" xmlns:wps="http://schemas.microsoft.com/office/word/2010/wordprocessingShape" mc:Ignorable="w14 w15 w16se w16cid wp14">
   <w:footnote w:type="separator" w:id="-1">
     <w:p>
       <w:pPr>
@@ -6049,7 +6287,7 @@
 </file>
 
 <file path=word/numbering.xml><?xml version="1.0" encoding="utf-8"?>
-<w:numbering xmlns:wpc="http://schemas.microsoft.com/office/word/2010/wordprocessingCanvas" xmlns:mc="http://schemas.openxmlformats.org/markup-compatibility/2006" xmlns:o="urn:schemas-microsoft-com:office:office" xmlns:r="http://schemas.openxmlformats.org/officeDocument/2006/relationships" xmlns:m="http://schemas.openxmlformats.org/officeDocument/2006/math" xmlns:v="urn:schemas-microsoft-com:vml" xmlns:wp14="http://schemas.microsoft.com/office/word/2010/wordprocessingDrawing" xmlns:wp="http://schemas.openxmlformats.org/drawingml/2006/wordprocessingDrawing" xmlns:w10="urn:schemas-microsoft-com:office:word" xmlns:w="http://schemas.openxmlformats.org/wordprocessingml/2006/main" xmlns:w14="http://schemas.microsoft.com/office/word/2010/wordml" xmlns:w15="http://schemas.microsoft.com/office/word/2012/wordml" xmlns:wpg="http://schemas.microsoft.com/office/word/2010/wordprocessingGroup" xmlns:wpi="http://schemas.microsoft.com/office/word/2010/wordprocessingInk" xmlns:wne="http://schemas.microsoft.com/office/word/2006/wordml" xmlns:wps="http://schemas.microsoft.com/office/word/2010/wordprocessingShape" mc:Ignorable="w14 w15 wp14">
+<w:numbering xmlns:wpc="http://schemas.microsoft.com/office/word/2010/wordprocessingCanvas" xmlns:cx="http://schemas.microsoft.com/office/drawing/2014/chartex" xmlns:cx1="http://schemas.microsoft.com/office/drawing/2015/9/8/chartex" xmlns:cx2="http://schemas.microsoft.com/office/drawing/2015/10/21/chartex" xmlns:cx3="http://schemas.microsoft.com/office/drawing/2016/5/9/chartex" xmlns:cx4="http://schemas.microsoft.com/office/drawing/2016/5/10/chartex" xmlns:cx5="http://schemas.microsoft.com/office/drawing/2016/5/11/chartex" xmlns:cx6="http://schemas.microsoft.com/office/drawing/2016/5/12/chartex" xmlns:cx7="http://schemas.microsoft.com/office/drawing/2016/5/13/chartex" xmlns:cx8="http://schemas.microsoft.com/office/drawing/2016/5/14/chartex" xmlns:mc="http://schemas.openxmlformats.org/markup-compatibility/2006" xmlns:aink="http://schemas.microsoft.com/office/drawing/2016/ink" xmlns:am3d="http://schemas.microsoft.com/office/drawing/2017/model3d" xmlns:o="urn:schemas-microsoft-com:office:office" xmlns:r="http://schemas.openxmlformats.org/officeDocument/2006/relationships" xmlns:m="http://schemas.openxmlformats.org/officeDocument/2006/math" xmlns:v="urn:schemas-microsoft-com:vml" xmlns:wp14="http://schemas.microsoft.com/office/word/2010/wordprocessingDrawing" xmlns:wp="http://schemas.openxmlformats.org/drawingml/2006/wordprocessingDrawing" xmlns:w10="urn:schemas-microsoft-com:office:word" xmlns:w="http://schemas.openxmlformats.org/wordprocessingml/2006/main" xmlns:w14="http://schemas.microsoft.com/office/word/2010/wordml" xmlns:w15="http://schemas.microsoft.com/office/word/2012/wordml" xmlns:w16cid="http://schemas.microsoft.com/office/word/2016/wordml/cid" xmlns:w16se="http://schemas.microsoft.com/office/word/2015/wordml/symex" xmlns:wpg="http://schemas.microsoft.com/office/word/2010/wordprocessingGroup" xmlns:wpi="http://schemas.microsoft.com/office/word/2010/wordprocessingInk" xmlns:wne="http://schemas.microsoft.com/office/word/2006/wordml" xmlns:wps="http://schemas.microsoft.com/office/word/2010/wordprocessingShape" mc:Ignorable="w14 w15 w16se w16cid wp14">
   <w:abstractNum w:abstractNumId="0" w15:restartNumberingAfterBreak="0">
     <w:nsid w:val="1482775B"/>
     <w:multiLevelType w:val="multilevel"/>
@@ -6179,7 +6417,7 @@
 </file>
 
 <file path=word/styles.xml><?xml version="1.0" encoding="utf-8"?>
-<w:styles xmlns:mc="http://schemas.openxmlformats.org/markup-compatibility/2006" xmlns:r="http://schemas.openxmlformats.org/officeDocument/2006/relationships" xmlns:w="http://schemas.openxmlformats.org/wordprocessingml/2006/main" xmlns:w14="http://schemas.microsoft.com/office/word/2010/wordml" xmlns:w15="http://schemas.microsoft.com/office/word/2012/wordml" mc:Ignorable="w14 w15">
+<w:styles xmlns:mc="http://schemas.openxmlformats.org/markup-compatibility/2006" xmlns:r="http://schemas.openxmlformats.org/officeDocument/2006/relationships" xmlns:w="http://schemas.openxmlformats.org/wordprocessingml/2006/main" xmlns:w14="http://schemas.microsoft.com/office/word/2010/wordml" xmlns:w15="http://schemas.microsoft.com/office/word/2012/wordml" xmlns:w16cid="http://schemas.microsoft.com/office/word/2016/wordml/cid" xmlns:w16se="http://schemas.microsoft.com/office/word/2015/wordml/symex" mc:Ignorable="w14 w15 w16se w16cid">
   <w:docDefaults>
     <w:rPrDefault>
       <w:rPr>
@@ -6195,7 +6433,7 @@
       </w:pPr>
     </w:pPrDefault>
   </w:docDefaults>
-  <w:latentStyles w:defLockedState="0" w:defUIPriority="99" w:defSemiHidden="0" w:defUnhideWhenUsed="0" w:defQFormat="0" w:count="371">
+  <w:latentStyles w:defLockedState="0" w:defUIPriority="99" w:defSemiHidden="0" w:defUnhideWhenUsed="0" w:defQFormat="0" w:count="376">
     <w:lsdException w:name="Normal" w:uiPriority="0" w:qFormat="1"/>
     <w:lsdException w:name="heading 1" w:uiPriority="9" w:qFormat="1"/>
     <w:lsdException w:name="heading 2" w:semiHidden="1" w:uiPriority="9" w:unhideWhenUsed="1" w:qFormat="1"/>
@@ -6301,7 +6539,6 @@
     <w:lsdException w:name="HTML Sample" w:semiHidden="1" w:unhideWhenUsed="1"/>
     <w:lsdException w:name="HTML Typewriter" w:semiHidden="1" w:unhideWhenUsed="1"/>
     <w:lsdException w:name="HTML Variable" w:semiHidden="1" w:unhideWhenUsed="1"/>
-    <w:lsdException w:name="Normal Table" w:semiHidden="1" w:unhideWhenUsed="1"/>
     <w:lsdException w:name="annotation subject" w:semiHidden="1" w:unhideWhenUsed="1"/>
     <w:lsdException w:name="No List" w:semiHidden="1" w:unhideWhenUsed="1"/>
     <w:lsdException w:name="Outline List 1" w:semiHidden="1" w:unhideWhenUsed="1"/>
@@ -6344,11 +6581,8 @@
     <w:lsdException w:name="Table Contemporary" w:semiHidden="1" w:unhideWhenUsed="1"/>
     <w:lsdException w:name="Table Elegant" w:semiHidden="1" w:unhideWhenUsed="1"/>
     <w:lsdException w:name="Table Professional" w:semiHidden="1" w:unhideWhenUsed="1"/>
-    <w:lsdException w:name="Table Subtle 1" w:semiHidden="1" w:unhideWhenUsed="1"/>
     <w:lsdException w:name="Table Subtle 2" w:semiHidden="1" w:unhideWhenUsed="1"/>
     <w:lsdException w:name="Table Web 1" w:semiHidden="1" w:unhideWhenUsed="1"/>
-    <w:lsdException w:name="Table Web 2" w:semiHidden="1" w:unhideWhenUsed="1"/>
-    <w:lsdException w:name="Table Web 3" w:semiHidden="1" w:unhideWhenUsed="1"/>
     <w:lsdException w:name="Balloon Text" w:semiHidden="1" w:unhideWhenUsed="1"/>
     <w:lsdException w:name="Table Grid" w:uiPriority="39"/>
     <w:lsdException w:name="Table Theme" w:semiHidden="1" w:unhideWhenUsed="1"/>
@@ -6567,6 +6801,11 @@
     <w:lsdException w:name="List Table 5 Dark Accent 6" w:uiPriority="50"/>
     <w:lsdException w:name="List Table 6 Colorful Accent 6" w:uiPriority="51"/>
     <w:lsdException w:name="List Table 7 Colorful Accent 6" w:uiPriority="52"/>
+    <w:lsdException w:name="Mention" w:semiHidden="1" w:unhideWhenUsed="1"/>
+    <w:lsdException w:name="Smart Hyperlink" w:semiHidden="1" w:unhideWhenUsed="1"/>
+    <w:lsdException w:name="Hashtag" w:semiHidden="1" w:unhideWhenUsed="1"/>
+    <w:lsdException w:name="Unresolved Mention" w:semiHidden="1" w:unhideWhenUsed="1"/>
+    <w:lsdException w:name="Smart Link" w:semiHidden="1" w:unhideWhenUsed="1"/>
   </w:latentStyles>
   <w:style w:type="paragraph" w:default="1" w:styleId="Normal">
     <w:name w:val="Normal"/>
@@ -7425,7 +7664,7 @@
 </file>
 
 <file path=customXml/itemProps1.xml><?xml version="1.0" encoding="utf-8"?>
-<ds:datastoreItem xmlns:ds="http://schemas.openxmlformats.org/officeDocument/2006/customXml" ds:itemID="{4A7D38F7-DF88-4F3B-BC92-19BE5F281138}">
+<ds:datastoreItem xmlns:ds="http://schemas.openxmlformats.org/officeDocument/2006/customXml" ds:itemID="{2A718B41-0829-4CE3-B104-54760D272B3F}">
   <ds:schemaRefs>
     <ds:schemaRef ds:uri="http://schemas.openxmlformats.org/officeDocument/2006/bibliography"/>
   </ds:schemaRefs>

</xml_diff>